<commit_message>
Added most recent versions of working document and UML diagram
</commit_message>
<xml_diff>
--- a/design/Working Document.docx
+++ b/design/Working Document.docx
@@ -16,6 +16,25 @@
       </w:r>
     </w:p>
     <w:p>
+      <w:r>
+        <w:t>Additionally,</w:t>
+      </w:r>
+      <w:r>
+        <w:t xml:space="preserve"> this program will be used as a demo for the Programming 3 </w:t>
+      </w:r>
+      <w:r>
+        <w:t xml:space="preserve">stall at JCU open day, </w:t>
+      </w:r>
+      <w:r>
+        <w:t>as this will be a public demo code should be reasonably readable and fully commented</w:t>
+      </w:r>
+      <w:r>
+        <w:t>.</w:t>
+      </w:r>
+      <w:bookmarkStart w:id="0" w:name="_GoBack"/>
+      <w:bookmarkEnd w:id="0"/>
+    </w:p>
+    <w:p>
       <w:pPr>
         <w:pStyle w:val="Heading1"/>
       </w:pPr>
@@ -78,15 +97,7 @@
     </w:p>
     <w:p>
       <w:r>
-        <w:t>As discussed above Main is responsible with instigating other classes for use within the simulation controlled in this method</w:t>
-      </w:r>
-      <w:proofErr w:type="gramStart"/>
-      <w:r>
-        <w:t xml:space="preserve">. </w:t>
-      </w:r>
-      <w:proofErr w:type="gramEnd"/>
-      <w:r>
-        <w:t xml:space="preserve">At this point the simulation uses 2 roads, one vertical and one horizontal split up by a single traffic light, as well as a single car that travels that route. This method uses </w:t>
+        <w:t xml:space="preserve">As discussed above Main is responsible with instigating other classes for use within the simulation controlled in this method. At this point the simulation uses 2 roads, one vertical and one horizontal split up by a single traffic light, as well as a single car that travels that route. This method uses </w:t>
       </w:r>
       <w:proofErr w:type="spellStart"/>
       <w:r>
@@ -182,7 +193,25 @@
         <w:t xml:space="preserve">This is unused in this version, </w:t>
       </w:r>
       <w:r>
-        <w:t xml:space="preserve">as there is only a single car n the simulation for testing purposes thus making it private. </w:t>
+        <w:t xml:space="preserve">as there is only a single car </w:t>
+      </w:r>
+      <w:r>
+        <w:t>i</w:t>
+      </w:r>
+      <w:r>
+        <w:t>n the simulation</w:t>
+      </w:r>
+      <w:r>
+        <w:t>.</w:t>
+      </w:r>
+      <w:r>
+        <w:t xml:space="preserve"> </w:t>
+      </w:r>
+      <w:r>
+        <w:t xml:space="preserve">Because it is unused </w:t>
+      </w:r>
+      <w:r>
+        <w:t>is has been set to private.</w:t>
       </w:r>
       <w:r>
         <w:t xml:space="preserve"> </w:t>
@@ -268,6 +297,52 @@
     </w:p>
     <w:p>
       <w:pPr>
+        <w:pStyle w:val="ListParagraph"/>
+        <w:numPr>
+          <w:ilvl w:val="0"/>
+          <w:numId w:val="1"/>
+        </w:numPr>
+      </w:pPr>
+      <w:r>
+        <w:t xml:space="preserve">Boolean Direction-Sets the direction the car will drive. </w:t>
+      </w:r>
+      <w:r>
+        <w:t>If set to true</w:t>
+      </w:r>
+      <w:r>
+        <w:t xml:space="preserve"> the car will start at </w:t>
+      </w:r>
+      <w:r>
+        <w:t>the set position and increase its x or y value depending on the orientation of the current road</w:t>
+      </w:r>
+      <w:r>
+        <w:t xml:space="preserve"> </w:t>
+      </w:r>
+      <w:r>
+        <w:lastRenderedPageBreak/>
+        <w:t>until it reaches the end of the last road in the sequence</w:t>
+      </w:r>
+      <w:r>
+        <w:t>, If set to false</w:t>
+      </w:r>
+      <w:r>
+        <w:t xml:space="preserve"> the</w:t>
+      </w:r>
+      <w:r>
+        <w:t xml:space="preserve"> </w:t>
+      </w:r>
+      <w:r>
+        <w:t xml:space="preserve">car will </w:t>
+      </w:r>
+      <w:r>
+        <w:t xml:space="preserve">decrease its x or y </w:t>
+      </w:r>
+      <w:r>
+        <w:t>until it reaches the start of the first road.</w:t>
+      </w:r>
+    </w:p>
+    <w:p>
+      <w:pPr>
         <w:pStyle w:val="Heading3"/>
       </w:pPr>
       <w:r>
@@ -307,7 +382,19 @@
       </w:r>
       <w:proofErr w:type="gramEnd"/>
       <w:r>
-        <w:t xml:space="preserve">) to set the cars current road, next it will check whether the car is at the end of current road by comparing the cars X and Y to the roads </w:t>
+        <w:t>) to set the cars current road</w:t>
+      </w:r>
+      <w:r>
+        <w:t xml:space="preserve">. </w:t>
+      </w:r>
+      <w:r>
+        <w:t xml:space="preserve"> </w:t>
+      </w:r>
+      <w:r>
+        <w:t>N</w:t>
+      </w:r>
+      <w:r>
+        <w:t xml:space="preserve">ext it will check whether the car is at the end of current road by comparing the cars X and Y to the roads </w:t>
       </w:r>
       <w:proofErr w:type="spellStart"/>
       <w:r>
@@ -323,19 +410,48 @@
       </w:r>
       <w:proofErr w:type="spellEnd"/>
       <w:r>
-        <w:t xml:space="preserve">. If this is </w:t>
-      </w:r>
-      <w:r>
-        <w:lastRenderedPageBreak/>
-        <w:t xml:space="preserve">the case the method will then check if the next Road is a traffic light and that the corresponding light is red or green and based of the light the car will stop and wait or continue driving. </w:t>
+        <w:t>. If this is the case the method will then check if the next Road is a traffic light and that the corresponding light is red or green</w:t>
+      </w:r>
+      <w:r>
+        <w:t>.</w:t>
+      </w:r>
+      <w:r>
+        <w:t xml:space="preserve"> </w:t>
+      </w:r>
+      <w:r>
+        <w:t>B</w:t>
+      </w:r>
+      <w:r>
+        <w:t xml:space="preserve">ased of the light the car will stop and wait or continue driving. </w:t>
+      </w:r>
+      <w:r>
+        <w:t>Finally,</w:t>
+      </w:r>
+      <w:r>
+        <w:t xml:space="preserve"> the method will add </w:t>
+      </w:r>
+      <w:r>
+        <w:t xml:space="preserve">or subtract </w:t>
+      </w:r>
+      <w:r>
+        <w:t xml:space="preserve">1 to x or y depending on the current </w:t>
       </w:r>
       <w:proofErr w:type="gramStart"/>
       <w:r>
-        <w:t>Finally</w:t>
+        <w:t>roads</w:t>
       </w:r>
       <w:proofErr w:type="gramEnd"/>
       <w:r>
-        <w:t xml:space="preserve"> the method will add 1 to x or y depending on the current roads orientation provided that the car is moving. This is a public method that is used within</w:t>
+        <w:t xml:space="preserve"> orientation </w:t>
+      </w:r>
+      <w:r>
+        <w:t>and the d</w:t>
+      </w:r>
+      <w:r>
+        <w:t xml:space="preserve">irection of the car, also </w:t>
+      </w:r>
+      <w:r>
+        <w:t>provided that the car is moving. This is a public method that is used within</w:t>
       </w:r>
       <w:r>
         <w:t xml:space="preserve"> the simulation loop in main. </w:t>
@@ -416,10 +532,7 @@
       </w:r>
       <w:proofErr w:type="gramEnd"/>
       <w:r>
-        <w:t>) method, t</w:t>
-      </w:r>
-      <w:r>
-        <w:t xml:space="preserve">his is a setter method that is called within </w:t>
+        <w:t xml:space="preserve">) method, this is a setter method that is called within </w:t>
       </w:r>
       <w:proofErr w:type="spellStart"/>
       <w:r>
@@ -435,13 +548,7 @@
       </w:r>
       <w:proofErr w:type="spellEnd"/>
       <w:r>
-        <w:t xml:space="preserve"> to </w:t>
-      </w:r>
-      <w:r>
-        <w:t>0</w:t>
-      </w:r>
-      <w:r>
-        <w:t>. Method is set to private as it is only needed within Car class</w:t>
+        <w:t xml:space="preserve"> to 0. Method is set to private as it is only needed within Car class</w:t>
       </w:r>
     </w:p>
     <w:p/>
@@ -650,6 +757,7 @@
       <w:proofErr w:type="spellStart"/>
       <w:proofErr w:type="gramStart"/>
       <w:r>
+        <w:lastRenderedPageBreak/>
         <w:t>setyFinish</w:t>
       </w:r>
       <w:proofErr w:type="spellEnd"/>
@@ -667,10 +775,7 @@
       </w:r>
       <w:proofErr w:type="spellStart"/>
       <w:r>
-        <w:t>y</w:t>
-      </w:r>
-      <w:r>
-        <w:t>Start</w:t>
+        <w:t>yStart</w:t>
       </w:r>
       <w:proofErr w:type="spellEnd"/>
       <w:r>
@@ -678,10 +783,7 @@
       </w:r>
       <w:proofErr w:type="spellStart"/>
       <w:r>
-        <w:t>y</w:t>
-      </w:r>
-      <w:r>
-        <w:t>Finish</w:t>
+        <w:t>yFinish</w:t>
       </w:r>
       <w:proofErr w:type="spellEnd"/>
       <w:r>
@@ -703,13 +805,20 @@
       <w:r>
         <w:t>traffic lights within the simulation</w:t>
       </w:r>
-      <w:proofErr w:type="gramStart"/>
-      <w:r>
-        <w:t xml:space="preserve">. </w:t>
-      </w:r>
-      <w:proofErr w:type="gramEnd"/>
-      <w:r>
-        <w:t>At hist point lights can only be red or green and only one light for each instance can be green</w:t>
+      <w:r>
+        <w:t xml:space="preserve">. At </w:t>
+      </w:r>
+      <w:r>
+        <w:t xml:space="preserve">this </w:t>
+      </w:r>
+      <w:r>
+        <w:t>point</w:t>
+      </w:r>
+      <w:r>
+        <w:t xml:space="preserve"> in development</w:t>
+      </w:r>
+      <w:r>
+        <w:t xml:space="preserve"> lights can only be red or green and only one light for each instance can be green</w:t>
       </w:r>
       <w:r>
         <w:t xml:space="preserve">. </w:t>
@@ -727,7 +836,6 @@
         </w:numPr>
       </w:pPr>
       <w:r>
-        <w:lastRenderedPageBreak/>
         <w:t xml:space="preserve">String </w:t>
       </w:r>
       <w:proofErr w:type="spellStart"/>
@@ -789,7 +897,13 @@
     </w:p>
     <w:p>
       <w:r>
-        <w:t xml:space="preserve">These variables represent the colour of the left, directions are from a top down perspective. All light variables are set as public for use within other classes. </w:t>
+        <w:t>These variables represent the colour of the l</w:t>
+      </w:r>
+      <w:r>
+        <w:t>ight</w:t>
+      </w:r>
+      <w:r>
+        <w:t xml:space="preserve">, directions are from a top down perspective. All light variables are set as public for use within other classes. </w:t>
       </w:r>
     </w:p>
     <w:p>
@@ -820,11 +934,9 @@
       <w:r>
         <w:t xml:space="preserve">and uses a switch statement to decide when to change a light. This method acts as a </w:t>
       </w:r>
-      <w:proofErr w:type="gramStart"/>
-      <w:r>
-        <w:t>setter, and</w:t>
-      </w:r>
-      <w:proofErr w:type="gramEnd"/>
+      <w:r>
+        <w:t>setter and</w:t>
+      </w:r>
       <w:r>
         <w:t xml:space="preserve"> doesn’t return a value instead it changes the current instances member fields based on which case of the switch statement is executed. </w:t>
       </w:r>
@@ -933,8 +1045,6 @@
       <w:r>
         <w:t>Method is set as public for use within other classes</w:t>
       </w:r>
-      <w:bookmarkStart w:id="0" w:name="_GoBack"/>
-      <w:bookmarkEnd w:id="0"/>
     </w:p>
     <w:p/>
     <w:sectPr>

</xml_diff>

<commit_message>
Made finishing touches, updated working document. Created a default sim
</commit_message>
<xml_diff>
--- a/design/Working Document.docx
+++ b/design/Working Document.docx
@@ -31,8 +31,6 @@
       <w:r>
         <w:t>.</w:t>
       </w:r>
-      <w:bookmarkStart w:id="0" w:name="_GoBack"/>
-      <w:bookmarkEnd w:id="0"/>
     </w:p>
     <w:p>
       <w:pPr>
@@ -55,124 +53,94 @@
         <w:t>The main class should act as a</w:t>
       </w:r>
       <w:r>
-        <w:t xml:space="preserve"> primary controller for the simulation. Because of the console nature of the program (at this point in development) it is responsible for creating all instance of classes used within the simulation. Instances for Road, Car, </w:t>
-      </w:r>
-      <w:proofErr w:type="spellStart"/>
-      <w:r>
-        <w:t>Roadlist</w:t>
-      </w:r>
-      <w:proofErr w:type="spellEnd"/>
-      <w:r>
-        <w:t xml:space="preserve">, and </w:t>
-      </w:r>
-      <w:proofErr w:type="spellStart"/>
-      <w:r>
-        <w:t>TrafficLight</w:t>
-      </w:r>
-      <w:proofErr w:type="spellEnd"/>
-      <w:r>
-        <w:t xml:space="preserve"> are defined with set values for testing purposes within main. </w:t>
-      </w:r>
-    </w:p>
-    <w:p>
-      <w:pPr>
-        <w:pStyle w:val="Heading3"/>
-      </w:pPr>
-      <w:r>
-        <w:t>Methods</w:t>
-      </w:r>
-    </w:p>
-    <w:p>
-      <w:pPr>
-        <w:pStyle w:val="Heading4"/>
-      </w:pPr>
-      <w:proofErr w:type="gramStart"/>
-      <w:r>
-        <w:t>Main(</w:t>
-      </w:r>
-      <w:proofErr w:type="gramEnd"/>
-      <w:r>
-        <w:t>)</w:t>
-      </w:r>
-    </w:p>
-    <w:p>
-      <w:r>
-        <w:t xml:space="preserve">As discussed above Main is responsible with instigating other classes for use within the simulation controlled in this method. At this point the simulation uses 2 roads, one vertical and one horizontal split up by a single traffic light, as well as a single car that travels that route. This method uses </w:t>
-      </w:r>
-      <w:proofErr w:type="spellStart"/>
-      <w:r>
-        <w:t>a</w:t>
-      </w:r>
-      <w:proofErr w:type="spellEnd"/>
-      <w:r>
-        <w:t xml:space="preserve"> </w:t>
-      </w:r>
-      <w:r>
-        <w:t xml:space="preserve">infinite </w:t>
-      </w:r>
-      <w:r>
-        <w:t xml:space="preserve">while loop that contains a try/catch statement that will try call 2 methods </w:t>
-      </w:r>
-      <w:proofErr w:type="spellStart"/>
-      <w:proofErr w:type="gramStart"/>
-      <w:r>
-        <w:t>car.updatePosition</w:t>
-      </w:r>
-      <w:proofErr w:type="spellEnd"/>
-      <w:proofErr w:type="gramEnd"/>
-      <w:r>
-        <w:t xml:space="preserve">() and </w:t>
-      </w:r>
-      <w:proofErr w:type="spellStart"/>
-      <w:r>
-        <w:t>trafficLight.change</w:t>
-      </w:r>
-      <w:proofErr w:type="spellEnd"/>
-      <w:r>
-        <w:t>() which are responsible for moving the car and updating the traffic lights</w:t>
-      </w:r>
-      <w:r>
-        <w:t xml:space="preserve">. The catch statement catches any </w:t>
-      </w:r>
-      <w:proofErr w:type="spellStart"/>
-      <w:r>
-        <w:t>IndexOutOfBounds</w:t>
-      </w:r>
-      <w:proofErr w:type="spellEnd"/>
-      <w:r>
-        <w:t xml:space="preserve"> errors which occur when </w:t>
-      </w:r>
-      <w:proofErr w:type="spellStart"/>
-      <w:proofErr w:type="gramStart"/>
-      <w:r>
-        <w:t>car.updatePosition</w:t>
-      </w:r>
-      <w:proofErr w:type="spellEnd"/>
-      <w:proofErr w:type="gramEnd"/>
-      <w:r>
-        <w:t xml:space="preserve">() attempts to access  the next element in the list of road objects when it has already reached the end, this catch breaks the loop and ends the simulation. </w:t>
-      </w:r>
-    </w:p>
-    <w:p>
-      <w:pPr>
-        <w:pStyle w:val="Heading2"/>
-      </w:pPr>
-      <w:r>
-        <w:t>Car</w:t>
-      </w:r>
-    </w:p>
-    <w:p>
-      <w:r>
-        <w:t>The car class</w:t>
-      </w:r>
-      <w:r>
-        <w:t xml:space="preserve"> </w:t>
-      </w:r>
-      <w:r>
-        <w:t xml:space="preserve">is responsible </w:t>
-      </w:r>
-      <w:r>
-        <w:t xml:space="preserve">controlling all aspects of a car instance. Elements like X and Y position, speed and the current road coinciding with position of the car. </w:t>
+        <w:t xml:space="preserve"> primary controller for the simulation. </w:t>
+      </w:r>
+      <w:r>
+        <w:t xml:space="preserve">It controls </w:t>
+      </w:r>
+      <w:r>
+        <w:t xml:space="preserve">the primary </w:t>
+      </w:r>
+      <w:proofErr w:type="spellStart"/>
+      <w:r>
+        <w:t>JFrame</w:t>
+      </w:r>
+      <w:proofErr w:type="spellEnd"/>
+      <w:r>
+        <w:t xml:space="preserve"> and all contents within in. </w:t>
+      </w:r>
+      <w:r>
+        <w:t xml:space="preserve">it is the first </w:t>
+      </w:r>
+      <w:r>
+        <w:t xml:space="preserve">class to run and all other classes and frames are called from this class. </w:t>
+      </w:r>
+      <w:r>
+        <w:t xml:space="preserve">Main has the following member fields </w:t>
+      </w:r>
+    </w:p>
+    <w:p>
+      <w:pPr>
+        <w:pStyle w:val="HTMLPreformatted"/>
+        <w:numPr>
+          <w:ilvl w:val="0"/>
+          <w:numId w:val="5"/>
+        </w:numPr>
+        <w:rPr>
+          <w:rFonts w:asciiTheme="minorHAnsi" w:eastAsiaTheme="minorHAnsi" w:hAnsiTheme="minorHAnsi" w:cstheme="minorBidi"/>
+          <w:sz w:val="22"/>
+          <w:szCs w:val="22"/>
+          <w:lang w:eastAsia="en-US"/>
+        </w:rPr>
+      </w:pPr>
+      <w:r>
+        <w:rPr>
+          <w:rFonts w:asciiTheme="minorHAnsi" w:eastAsiaTheme="minorHAnsi" w:hAnsiTheme="minorHAnsi" w:cstheme="minorBidi"/>
+          <w:sz w:val="22"/>
+          <w:szCs w:val="22"/>
+          <w:lang w:eastAsia="en-US"/>
+        </w:rPr>
+        <w:t xml:space="preserve">private static Timer </w:t>
+      </w:r>
+      <w:proofErr w:type="spellStart"/>
+      <w:r>
+        <w:rPr>
+          <w:rFonts w:asciiTheme="minorHAnsi" w:eastAsiaTheme="minorHAnsi" w:hAnsiTheme="minorHAnsi" w:cstheme="minorBidi"/>
+          <w:sz w:val="22"/>
+          <w:szCs w:val="22"/>
+          <w:lang w:eastAsia="en-US"/>
+        </w:rPr>
+        <w:t>timer</w:t>
+      </w:r>
+      <w:proofErr w:type="spellEnd"/>
+      <w:r>
+        <w:rPr>
+          <w:rFonts w:asciiTheme="minorHAnsi" w:eastAsiaTheme="minorHAnsi" w:hAnsiTheme="minorHAnsi" w:cstheme="minorBidi"/>
+          <w:sz w:val="22"/>
+          <w:szCs w:val="22"/>
+          <w:lang w:eastAsia="en-US"/>
+        </w:rPr>
+        <w:t xml:space="preserve"> – timer use to </w:t>
+      </w:r>
+      <w:proofErr w:type="spellStart"/>
+      <w:r>
+        <w:rPr>
+          <w:rFonts w:asciiTheme="minorHAnsi" w:eastAsiaTheme="minorHAnsi" w:hAnsiTheme="minorHAnsi" w:cstheme="minorBidi"/>
+          <w:sz w:val="22"/>
+          <w:szCs w:val="22"/>
+          <w:lang w:eastAsia="en-US"/>
+        </w:rPr>
+        <w:t>countinuosly</w:t>
+      </w:r>
+      <w:proofErr w:type="spellEnd"/>
+      <w:r>
+        <w:rPr>
+          <w:rFonts w:asciiTheme="minorHAnsi" w:eastAsiaTheme="minorHAnsi" w:hAnsiTheme="minorHAnsi" w:cstheme="minorBidi"/>
+          <w:sz w:val="22"/>
+          <w:szCs w:val="22"/>
+          <w:lang w:eastAsia="en-US"/>
+        </w:rPr>
+        <w:t xml:space="preserve"> repaint the sim, also used for updating car positions.</w:t>
       </w:r>
     </w:p>
     <w:p>
@@ -180,41 +148,81 @@
         <w:pStyle w:val="ListParagraph"/>
         <w:numPr>
           <w:ilvl w:val="0"/>
-          <w:numId w:val="1"/>
+          <w:numId w:val="5"/>
         </w:numPr>
-      </w:pPr>
-      <w:r>
-        <w:t>String t</w:t>
-      </w:r>
-      <w:r>
-        <w:t xml:space="preserve">ype- </w:t>
-      </w:r>
-      <w:r>
-        <w:t xml:space="preserve">This is unused in this version, </w:t>
-      </w:r>
-      <w:r>
-        <w:t xml:space="preserve">as there is only a single car </w:t>
-      </w:r>
-      <w:r>
-        <w:t>i</w:t>
-      </w:r>
-      <w:r>
-        <w:t>n the simulation</w:t>
-      </w:r>
-      <w:r>
-        <w:t>.</w:t>
-      </w:r>
+        <w:tabs>
+          <w:tab w:val="left" w:pos="916"/>
+          <w:tab w:val="left" w:pos="1832"/>
+          <w:tab w:val="left" w:pos="2748"/>
+          <w:tab w:val="left" w:pos="3664"/>
+          <w:tab w:val="left" w:pos="4580"/>
+          <w:tab w:val="left" w:pos="5496"/>
+          <w:tab w:val="left" w:pos="6412"/>
+          <w:tab w:val="left" w:pos="7328"/>
+          <w:tab w:val="left" w:pos="8244"/>
+          <w:tab w:val="left" w:pos="9160"/>
+          <w:tab w:val="left" w:pos="10076"/>
+          <w:tab w:val="left" w:pos="10992"/>
+          <w:tab w:val="left" w:pos="11908"/>
+          <w:tab w:val="left" w:pos="12824"/>
+          <w:tab w:val="left" w:pos="13740"/>
+          <w:tab w:val="left" w:pos="14656"/>
+        </w:tabs>
+        <w:spacing w:after="0" w:line="240" w:lineRule="auto"/>
+      </w:pPr>
+      <w:r>
+        <w:t xml:space="preserve">static </w:t>
+      </w:r>
+      <w:proofErr w:type="spellStart"/>
+      <w:r>
+        <w:t>JFrame</w:t>
+      </w:r>
+      <w:proofErr w:type="spellEnd"/>
       <w:r>
         <w:t xml:space="preserve"> </w:t>
       </w:r>
-      <w:r>
-        <w:t xml:space="preserve">Because it is unused </w:t>
-      </w:r>
-      <w:r>
-        <w:t>is has been set to private.</w:t>
-      </w:r>
+      <w:proofErr w:type="spellStart"/>
+      <w:r>
+        <w:t>mainFrame</w:t>
+      </w:r>
+      <w:proofErr w:type="spellEnd"/>
       <w:r>
         <w:t xml:space="preserve"> </w:t>
+      </w:r>
+      <w:r>
+        <w:t xml:space="preserve">– the suitably named mainframe of the entire sim, all other </w:t>
+      </w:r>
+      <w:proofErr w:type="spellStart"/>
+      <w:r>
+        <w:t>Jframes</w:t>
+      </w:r>
+      <w:proofErr w:type="spellEnd"/>
+      <w:r>
+        <w:t xml:space="preserve"> and classes are</w:t>
+      </w:r>
+      <w:r>
+        <w:t xml:space="preserve"> controlled by </w:t>
+      </w:r>
+      <w:r>
+        <w:t>controls</w:t>
+      </w:r>
+      <w:r>
+        <w:t xml:space="preserve"> on this frame. </w:t>
+      </w:r>
+      <w:r>
+        <w:t>It is</w:t>
+      </w:r>
+      <w:r>
+        <w:t xml:space="preserve"> package-</w:t>
+      </w:r>
+      <w:r>
+        <w:t xml:space="preserve">public for use it other classes that need to repaint it. Its </w:t>
+      </w:r>
+      <w:r>
+        <w:t>static because</w:t>
+      </w:r>
+      <w:r>
+        <w:t xml:space="preserve"> it is used within the static main class</w:t>
       </w:r>
     </w:p>
     <w:p>
@@ -222,26 +230,67 @@
         <w:pStyle w:val="ListParagraph"/>
         <w:numPr>
           <w:ilvl w:val="0"/>
-          <w:numId w:val="1"/>
+          <w:numId w:val="5"/>
         </w:numPr>
-      </w:pPr>
-      <w:r>
-        <w:t>double</w:t>
-      </w:r>
-      <w:r>
-        <w:t xml:space="preserve"> X</w:t>
-      </w:r>
-      <w:r>
-        <w:t xml:space="preserve"> and Y</w:t>
-      </w:r>
-      <w:r>
-        <w:t xml:space="preserve">- </w:t>
-      </w:r>
-      <w:r>
-        <w:t xml:space="preserve">marks the x position of the car, this is used to identify when the car is moving vs still and that the car is moving in the correct direction with respect to the current road’s orientation. </w:t>
-      </w:r>
-      <w:r>
-        <w:t>Both have been set to public for use within main and testing classes</w:t>
+        <w:tabs>
+          <w:tab w:val="left" w:pos="916"/>
+          <w:tab w:val="left" w:pos="1832"/>
+          <w:tab w:val="left" w:pos="2748"/>
+          <w:tab w:val="left" w:pos="3664"/>
+          <w:tab w:val="left" w:pos="4580"/>
+          <w:tab w:val="left" w:pos="5496"/>
+          <w:tab w:val="left" w:pos="6412"/>
+          <w:tab w:val="left" w:pos="7328"/>
+          <w:tab w:val="left" w:pos="8244"/>
+          <w:tab w:val="left" w:pos="9160"/>
+          <w:tab w:val="left" w:pos="10076"/>
+          <w:tab w:val="left" w:pos="10992"/>
+          <w:tab w:val="left" w:pos="11908"/>
+          <w:tab w:val="left" w:pos="12824"/>
+          <w:tab w:val="left" w:pos="13740"/>
+          <w:tab w:val="left" w:pos="14656"/>
+        </w:tabs>
+        <w:spacing w:after="0" w:line="240" w:lineRule="auto"/>
+      </w:pPr>
+      <w:r>
+        <w:t>private</w:t>
+      </w:r>
+      <w:r>
+        <w:t xml:space="preserve"> static Draw </w:t>
+      </w:r>
+      <w:proofErr w:type="spellStart"/>
+      <w:r>
+        <w:t>draw</w:t>
+      </w:r>
+      <w:proofErr w:type="spellEnd"/>
+      <w:r>
+        <w:t xml:space="preserve"> </w:t>
+      </w:r>
+      <w:r>
+        <w:t xml:space="preserve">– Custom </w:t>
+      </w:r>
+      <w:proofErr w:type="spellStart"/>
+      <w:r>
+        <w:t>Jpanel</w:t>
+      </w:r>
+      <w:proofErr w:type="spellEnd"/>
+      <w:r>
+        <w:t>, responsible for the visual element behind the simulation</w:t>
+      </w:r>
+      <w:r>
+        <w:t>. Uses paint methods from car, road and children of road to define what is painted to the scree</w:t>
+      </w:r>
+      <w:r>
+        <w:t>n.</w:t>
+      </w:r>
+      <w:r>
+        <w:t xml:space="preserve"> It is private and sta</w:t>
+      </w:r>
+      <w:r>
+        <w:t xml:space="preserve">tic because this instance of draw is only used within Main. </w:t>
+      </w:r>
+      <w:r>
+        <w:t xml:space="preserve"> </w:t>
       </w:r>
     </w:p>
     <w:p>
@@ -249,22 +298,88 @@
         <w:pStyle w:val="ListParagraph"/>
         <w:numPr>
           <w:ilvl w:val="0"/>
-          <w:numId w:val="1"/>
+          <w:numId w:val="5"/>
         </w:numPr>
-      </w:pPr>
-      <w:r>
-        <w:t xml:space="preserve">double </w:t>
-      </w:r>
-      <w:proofErr w:type="spellStart"/>
-      <w:r>
-        <w:t>currentSpeed</w:t>
-      </w:r>
-      <w:proofErr w:type="spellEnd"/>
-      <w:r>
-        <w:t xml:space="preserve">- the current speed the car is travelling, </w:t>
-      </w:r>
-      <w:r>
-        <w:t xml:space="preserve">this is used to decide if the car needs to be moved or not. Variables uses a double to make implementing closer to reality acceleration and deceleration. </w:t>
+        <w:tabs>
+          <w:tab w:val="left" w:pos="916"/>
+          <w:tab w:val="left" w:pos="1832"/>
+          <w:tab w:val="left" w:pos="2748"/>
+          <w:tab w:val="left" w:pos="3664"/>
+          <w:tab w:val="left" w:pos="4580"/>
+          <w:tab w:val="left" w:pos="5496"/>
+          <w:tab w:val="left" w:pos="6412"/>
+          <w:tab w:val="left" w:pos="7328"/>
+          <w:tab w:val="left" w:pos="8244"/>
+          <w:tab w:val="left" w:pos="9160"/>
+          <w:tab w:val="left" w:pos="10076"/>
+          <w:tab w:val="left" w:pos="10992"/>
+          <w:tab w:val="left" w:pos="11908"/>
+          <w:tab w:val="left" w:pos="12824"/>
+          <w:tab w:val="left" w:pos="13740"/>
+          <w:tab w:val="left" w:pos="14656"/>
+        </w:tabs>
+        <w:spacing w:after="0" w:line="240" w:lineRule="auto"/>
+      </w:pPr>
+      <w:r>
+        <w:t xml:space="preserve">Private </w:t>
+      </w:r>
+      <w:r>
+        <w:t xml:space="preserve">static </w:t>
+      </w:r>
+      <w:proofErr w:type="spellStart"/>
+      <w:r>
+        <w:t>JFrame</w:t>
+      </w:r>
+      <w:proofErr w:type="spellEnd"/>
+      <w:r>
+        <w:t xml:space="preserve"> </w:t>
+      </w:r>
+      <w:proofErr w:type="spellStart"/>
+      <w:r>
+        <w:t>createSim</w:t>
+      </w:r>
+      <w:proofErr w:type="spellEnd"/>
+      <w:r>
+        <w:t xml:space="preserve">- </w:t>
+      </w:r>
+      <w:r>
+        <w:t xml:space="preserve">Secondary </w:t>
+      </w:r>
+      <w:proofErr w:type="spellStart"/>
+      <w:r>
+        <w:t>JFrame</w:t>
+      </w:r>
+      <w:proofErr w:type="spellEnd"/>
+      <w:r>
+        <w:t xml:space="preserve"> in this program, used to edit and create new simulation configurations. </w:t>
+      </w:r>
+      <w:r>
+        <w:t xml:space="preserve"> </w:t>
+      </w:r>
+      <w:r>
+        <w:t xml:space="preserve">It is private and static because this instance is only used within </w:t>
+      </w:r>
+      <w:proofErr w:type="gramStart"/>
+      <w:r>
+        <w:t>Main</w:t>
+      </w:r>
+      <w:r>
+        <w:t>, and</w:t>
+      </w:r>
+      <w:proofErr w:type="gramEnd"/>
+      <w:r>
+        <w:t xml:space="preserve"> passed into </w:t>
+      </w:r>
+      <w:r>
+        <w:t xml:space="preserve">the </w:t>
+      </w:r>
+      <w:proofErr w:type="spellStart"/>
+      <w:r>
+        <w:t>CreateSimPage</w:t>
+      </w:r>
+      <w:proofErr w:type="spellEnd"/>
+      <w:r>
+        <w:t xml:space="preserve">.  </w:t>
       </w:r>
     </w:p>
     <w:p>
@@ -272,73 +387,742 @@
         <w:pStyle w:val="ListParagraph"/>
         <w:numPr>
           <w:ilvl w:val="0"/>
-          <w:numId w:val="1"/>
+          <w:numId w:val="5"/>
         </w:numPr>
-      </w:pPr>
-      <w:r>
-        <w:t xml:space="preserve">Road current- </w:t>
-      </w:r>
-      <w:r>
-        <w:t xml:space="preserve">By default this is initialized as null, although it uses the private setter method </w:t>
-      </w:r>
-      <w:proofErr w:type="spellStart"/>
-      <w:proofErr w:type="gramStart"/>
-      <w:r>
-        <w:t>currentRoad</w:t>
-      </w:r>
-      <w:proofErr w:type="spellEnd"/>
-      <w:r>
-        <w:t>(</w:t>
-      </w:r>
-      <w:proofErr w:type="gramEnd"/>
-      <w:r>
-        <w:t xml:space="preserve">) to set a value. This variable stores the current Road/Traffic light instance that the car instance is on. This variable is only used by methods within the Car class, making it private. </w:t>
-      </w:r>
+        <w:tabs>
+          <w:tab w:val="left" w:pos="916"/>
+          <w:tab w:val="left" w:pos="1832"/>
+          <w:tab w:val="left" w:pos="2748"/>
+          <w:tab w:val="left" w:pos="3664"/>
+          <w:tab w:val="left" w:pos="4580"/>
+          <w:tab w:val="left" w:pos="5496"/>
+          <w:tab w:val="left" w:pos="6412"/>
+          <w:tab w:val="left" w:pos="7328"/>
+          <w:tab w:val="left" w:pos="8244"/>
+          <w:tab w:val="left" w:pos="9160"/>
+          <w:tab w:val="left" w:pos="10076"/>
+          <w:tab w:val="left" w:pos="10992"/>
+          <w:tab w:val="left" w:pos="11908"/>
+          <w:tab w:val="left" w:pos="12824"/>
+          <w:tab w:val="left" w:pos="13740"/>
+          <w:tab w:val="left" w:pos="14656"/>
+        </w:tabs>
+        <w:spacing w:after="0" w:line="240" w:lineRule="auto"/>
+      </w:pPr>
+      <w:r>
+        <w:t xml:space="preserve">Private </w:t>
+      </w:r>
+      <w:r>
+        <w:t xml:space="preserve">static </w:t>
+      </w:r>
+      <w:proofErr w:type="spellStart"/>
+      <w:r>
+        <w:t>CreateSimPage</w:t>
+      </w:r>
+      <w:proofErr w:type="spellEnd"/>
+      <w:r>
+        <w:t xml:space="preserve"> </w:t>
+      </w:r>
+      <w:proofErr w:type="gramStart"/>
+      <w:r>
+        <w:t>cs;</w:t>
+      </w:r>
+      <w:r>
+        <w:t>-</w:t>
+      </w:r>
+      <w:proofErr w:type="gramEnd"/>
+      <w:r>
+        <w:t xml:space="preserve"> instance of </w:t>
+      </w:r>
+      <w:proofErr w:type="spellStart"/>
+      <w:r>
+        <w:t>CreateSimPage</w:t>
+      </w:r>
+      <w:proofErr w:type="spellEnd"/>
+      <w:r>
+        <w:t xml:space="preserve">, used as a controller for the </w:t>
+      </w:r>
+      <w:proofErr w:type="spellStart"/>
+      <w:r>
+        <w:t>JFRame</w:t>
+      </w:r>
+      <w:proofErr w:type="spellEnd"/>
     </w:p>
     <w:p>
       <w:pPr>
         <w:pStyle w:val="ListParagraph"/>
         <w:numPr>
           <w:ilvl w:val="0"/>
-          <w:numId w:val="1"/>
+          <w:numId w:val="5"/>
         </w:numPr>
-      </w:pPr>
-      <w:r>
-        <w:t xml:space="preserve">Boolean Direction-Sets the direction the car will drive. </w:t>
-      </w:r>
-      <w:r>
-        <w:t>If set to true</w:t>
-      </w:r>
-      <w:r>
-        <w:t xml:space="preserve"> the car will start at </w:t>
-      </w:r>
-      <w:r>
-        <w:t>the set position and increase its x or y value depending on the orientation of the current road</w:t>
+        <w:tabs>
+          <w:tab w:val="left" w:pos="916"/>
+          <w:tab w:val="left" w:pos="1832"/>
+          <w:tab w:val="left" w:pos="2748"/>
+          <w:tab w:val="left" w:pos="3664"/>
+          <w:tab w:val="left" w:pos="4580"/>
+          <w:tab w:val="left" w:pos="5496"/>
+          <w:tab w:val="left" w:pos="6412"/>
+          <w:tab w:val="left" w:pos="7328"/>
+          <w:tab w:val="left" w:pos="8244"/>
+          <w:tab w:val="left" w:pos="9160"/>
+          <w:tab w:val="left" w:pos="10076"/>
+          <w:tab w:val="left" w:pos="10992"/>
+          <w:tab w:val="left" w:pos="11908"/>
+          <w:tab w:val="left" w:pos="12824"/>
+          <w:tab w:val="left" w:pos="13740"/>
+          <w:tab w:val="left" w:pos="14656"/>
+        </w:tabs>
+        <w:spacing w:after="0" w:line="240" w:lineRule="auto"/>
+      </w:pPr>
+      <w:r>
+        <w:t xml:space="preserve">private </w:t>
+      </w:r>
+      <w:r>
+        <w:t xml:space="preserve">static LS </w:t>
+      </w:r>
+      <w:proofErr w:type="spellStart"/>
+      <w:r>
+        <w:t>ls</w:t>
+      </w:r>
+      <w:proofErr w:type="spellEnd"/>
+      <w:r>
+        <w:t xml:space="preserve">- Instance for  </w:t>
       </w:r>
       <w:r>
         <w:t xml:space="preserve"> </w:t>
       </w:r>
       <w:r>
+        <w:t>LS, responsible for loading and saving configurations.</w:t>
+      </w:r>
+    </w:p>
+    <w:p/>
+    <w:p>
+      <w:pPr>
+        <w:pStyle w:val="Heading3"/>
+      </w:pPr>
+      <w:r>
+        <w:t>Methods</w:t>
+      </w:r>
+    </w:p>
+    <w:p>
+      <w:pPr>
+        <w:pStyle w:val="Heading4"/>
+      </w:pPr>
+      <w:proofErr w:type="gramStart"/>
+      <w:r>
+        <w:t>m</w:t>
+      </w:r>
+      <w:r>
+        <w:t>ain(</w:t>
+      </w:r>
+      <w:proofErr w:type="gramEnd"/>
+      <w:r>
+        <w:t>)</w:t>
+      </w:r>
+    </w:p>
+    <w:p>
+      <w:r>
+        <w:t xml:space="preserve">As discussed above Main is responsible with instigating other classes for use within the simulation controlled in this method. </w:t>
+      </w:r>
+      <w:r>
+        <w:t xml:space="preserve">Main creates and shows the mainframe or </w:t>
+      </w:r>
+      <w:proofErr w:type="gramStart"/>
+      <w:r>
+        <w:t>homepage</w:t>
+      </w:r>
+      <w:r>
+        <w:t>, and</w:t>
+      </w:r>
+      <w:proofErr w:type="gramEnd"/>
+      <w:r>
+        <w:t xml:space="preserve"> instigates any swing UI elements required for the GUI</w:t>
+      </w:r>
+      <w:r>
+        <w:t>.</w:t>
+      </w:r>
+      <w:r>
+        <w:t xml:space="preserve"> Main also adds the appropriate action listens and points them to methods in the Main class.</w:t>
+      </w:r>
+    </w:p>
+    <w:p>
+      <w:pPr>
+        <w:pStyle w:val="Heading4"/>
+      </w:pPr>
+      <w:proofErr w:type="gramStart"/>
+      <w:r>
+        <w:t>load(</w:t>
+      </w:r>
+      <w:proofErr w:type="gramEnd"/>
+      <w:r>
+        <w:t>)</w:t>
+      </w:r>
+    </w:p>
+    <w:p>
+      <w:r>
+        <w:t xml:space="preserve">Uses the timer object to </w:t>
+      </w:r>
+      <w:r>
+        <w:t xml:space="preserve">update </w:t>
+      </w:r>
+      <w:r>
+        <w:t>positions of cars and change traffic lights. Also triggers a repaint</w:t>
+      </w:r>
+      <w:r>
+        <w:t xml:space="preserve"> every </w:t>
+      </w:r>
+      <w:r>
+        <w:t xml:space="preserve">cycle to have the appearance on animated graphics. </w:t>
+      </w:r>
+      <w:r>
+        <w:t xml:space="preserve">It static and private as it called in the static method </w:t>
+      </w:r>
+      <w:proofErr w:type="gramStart"/>
+      <w:r>
+        <w:t>main, and</w:t>
+      </w:r>
+      <w:proofErr w:type="gramEnd"/>
+      <w:r>
+        <w:t xml:space="preserve"> is only used within the Main class.</w:t>
+      </w:r>
+    </w:p>
+    <w:p>
+      <w:pPr>
+        <w:pStyle w:val="Heading4"/>
+      </w:pPr>
+      <w:proofErr w:type="gramStart"/>
+      <w:r>
+        <w:t>car(</w:t>
+      </w:r>
+      <w:proofErr w:type="gramEnd"/>
+      <w:r>
+        <w:t>)</w:t>
+      </w:r>
+    </w:p>
+    <w:p>
+      <w:r>
+        <w:t xml:space="preserve">spawns a new </w:t>
+      </w:r>
+      <w:r>
+        <w:t xml:space="preserve">car object and sets its starting </w:t>
+      </w:r>
+      <w:r>
+        <w:t xml:space="preserve">point the same of that </w:t>
+      </w:r>
+      <w:r>
+        <w:t xml:space="preserve">of the first road in the </w:t>
+      </w:r>
+      <w:proofErr w:type="spellStart"/>
+      <w:r>
+        <w:t>Roadlist.index</w:t>
+      </w:r>
+      <w:proofErr w:type="spellEnd"/>
+      <w:r>
+        <w:t xml:space="preserve"> </w:t>
+      </w:r>
+      <w:proofErr w:type="spellStart"/>
+      <w:r>
+        <w:t>ArrayList</w:t>
+      </w:r>
+      <w:proofErr w:type="spellEnd"/>
+      <w:r>
+        <w:t xml:space="preserve">. </w:t>
+      </w:r>
+      <w:r>
+        <w:t xml:space="preserve">Set to private and static. </w:t>
+      </w:r>
+    </w:p>
+    <w:p>
+      <w:pPr>
+        <w:pStyle w:val="Heading4"/>
+      </w:pPr>
+      <w:proofErr w:type="gramStart"/>
+      <w:r>
         <w:lastRenderedPageBreak/>
-        <w:t>until it reaches the end of the last road in the sequence</w:t>
-      </w:r>
-      <w:r>
-        <w:t>, If set to false</w:t>
-      </w:r>
-      <w:r>
-        <w:t xml:space="preserve"> the</w:t>
+        <w:t>start(</w:t>
+      </w:r>
+      <w:proofErr w:type="gramEnd"/>
+      <w:r>
+        <w:t>)</w:t>
+      </w:r>
+    </w:p>
+    <w:p>
+      <w:r>
+        <w:t>Starts the timer object.</w:t>
       </w:r>
       <w:r>
         <w:t xml:space="preserve"> </w:t>
       </w:r>
       <w:r>
-        <w:t xml:space="preserve">car will </w:t>
-      </w:r>
-      <w:r>
-        <w:t xml:space="preserve">decrease its x or y </w:t>
-      </w:r>
-      <w:r>
-        <w:t>until it reaches the start of the first road.</w:t>
+        <w:t>Set to private and static.</w:t>
+      </w:r>
+    </w:p>
+    <w:p>
+      <w:pPr>
+        <w:pStyle w:val="Heading4"/>
+      </w:pPr>
+      <w:proofErr w:type="gramStart"/>
+      <w:r>
+        <w:t>stop</w:t>
+      </w:r>
+      <w:r>
+        <w:t>(</w:t>
+      </w:r>
+      <w:proofErr w:type="gramEnd"/>
+      <w:r>
+        <w:t>)</w:t>
+      </w:r>
+    </w:p>
+    <w:p>
+      <w:r>
+        <w:t>St</w:t>
+      </w:r>
+      <w:r>
+        <w:t>ops</w:t>
+      </w:r>
+      <w:r>
+        <w:t xml:space="preserve"> the timer object.</w:t>
+      </w:r>
+      <w:r>
+        <w:t xml:space="preserve"> </w:t>
+      </w:r>
+      <w:r>
+        <w:t>Set to private and static.</w:t>
+      </w:r>
+    </w:p>
+    <w:p>
+      <w:pPr>
+        <w:pStyle w:val="Heading4"/>
+      </w:pPr>
+      <w:proofErr w:type="spellStart"/>
+      <w:proofErr w:type="gramStart"/>
+      <w:r>
+        <w:t>csShow</w:t>
+      </w:r>
+      <w:proofErr w:type="spellEnd"/>
+      <w:r>
+        <w:t>(</w:t>
+      </w:r>
+      <w:proofErr w:type="gramEnd"/>
+      <w:r>
+        <w:t>)</w:t>
+      </w:r>
+    </w:p>
+    <w:p>
+      <w:r>
+        <w:t xml:space="preserve">sets the </w:t>
+      </w:r>
+      <w:proofErr w:type="spellStart"/>
+      <w:r>
+        <w:t>createSim</w:t>
+      </w:r>
+      <w:proofErr w:type="spellEnd"/>
+      <w:r>
+        <w:t xml:space="preserve"> </w:t>
+      </w:r>
+      <w:proofErr w:type="spellStart"/>
+      <w:r>
+        <w:t>JFrame</w:t>
+      </w:r>
+      <w:proofErr w:type="spellEnd"/>
+      <w:r>
+        <w:t xml:space="preserve"> to </w:t>
+      </w:r>
+      <w:r>
+        <w:t>visible</w:t>
+      </w:r>
+      <w:r>
+        <w:t xml:space="preserve">. </w:t>
+      </w:r>
+      <w:r>
+        <w:t>Set to private and static.</w:t>
+      </w:r>
+    </w:p>
+    <w:p>
+      <w:pPr>
+        <w:pStyle w:val="Heading4"/>
+      </w:pPr>
+      <w:proofErr w:type="spellStart"/>
+      <w:proofErr w:type="gramStart"/>
+      <w:r>
+        <w:t>saveSim</w:t>
+      </w:r>
+      <w:proofErr w:type="spellEnd"/>
+      <w:r>
+        <w:t>(</w:t>
+      </w:r>
+      <w:proofErr w:type="gramEnd"/>
+      <w:r>
+        <w:t>)</w:t>
+      </w:r>
+    </w:p>
+    <w:p>
+      <w:r>
+        <w:t xml:space="preserve">calls </w:t>
+      </w:r>
+      <w:proofErr w:type="spellStart"/>
+      <w:proofErr w:type="gramStart"/>
+      <w:r>
+        <w:t>ls.save</w:t>
+      </w:r>
+      <w:proofErr w:type="spellEnd"/>
+      <w:proofErr w:type="gramEnd"/>
+      <w:r>
+        <w:t>()</w:t>
+      </w:r>
+      <w:r>
+        <w:t xml:space="preserve">. </w:t>
+      </w:r>
+      <w:r>
+        <w:t>Set to private and static.</w:t>
+      </w:r>
+    </w:p>
+    <w:p>
+      <w:pPr>
+        <w:pStyle w:val="Heading4"/>
+      </w:pPr>
+      <w:proofErr w:type="spellStart"/>
+      <w:proofErr w:type="gramStart"/>
+      <w:r>
+        <w:t>load</w:t>
+      </w:r>
+      <w:r>
+        <w:t>Sim</w:t>
+      </w:r>
+      <w:proofErr w:type="spellEnd"/>
+      <w:r>
+        <w:t>(</w:t>
+      </w:r>
+      <w:proofErr w:type="gramEnd"/>
+      <w:r>
+        <w:t>)</w:t>
+      </w:r>
+    </w:p>
+    <w:p>
+      <w:r>
+        <w:t xml:space="preserve">calls </w:t>
+      </w:r>
+      <w:proofErr w:type="spellStart"/>
+      <w:proofErr w:type="gramStart"/>
+      <w:r>
+        <w:t>ls.</w:t>
+      </w:r>
+      <w:r>
+        <w:t>load</w:t>
+      </w:r>
+      <w:proofErr w:type="spellEnd"/>
+      <w:proofErr w:type="gramEnd"/>
+      <w:r>
+        <w:t>()</w:t>
+      </w:r>
+      <w:r>
+        <w:t xml:space="preserve">. </w:t>
+      </w:r>
+      <w:r>
+        <w:t>Set to private and static.</w:t>
+      </w:r>
+    </w:p>
+    <w:p>
+      <w:pPr>
+        <w:pStyle w:val="Heading2"/>
+      </w:pPr>
+      <w:r>
+        <w:t>Car</w:t>
+      </w:r>
+    </w:p>
+    <w:p>
+      <w:r>
+        <w:t>The car class</w:t>
+      </w:r>
+      <w:r>
+        <w:t xml:space="preserve"> </w:t>
+      </w:r>
+      <w:r>
+        <w:t xml:space="preserve">is responsible </w:t>
+      </w:r>
+      <w:r>
+        <w:t xml:space="preserve">controlling all aspects of a car instance. Elements like X and Y position, speed and the current road coinciding with position of the car. </w:t>
+      </w:r>
+    </w:p>
+    <w:p>
+      <w:pPr>
+        <w:pStyle w:val="HTMLPreformatted"/>
+        <w:numPr>
+          <w:ilvl w:val="0"/>
+          <w:numId w:val="6"/>
+        </w:numPr>
+        <w:rPr>
+          <w:rFonts w:asciiTheme="minorHAnsi" w:eastAsiaTheme="minorHAnsi" w:hAnsiTheme="minorHAnsi" w:cstheme="minorBidi"/>
+          <w:sz w:val="22"/>
+          <w:szCs w:val="22"/>
+          <w:lang w:eastAsia="en-US"/>
+        </w:rPr>
+      </w:pPr>
+      <w:r>
+        <w:rPr>
+          <w:rFonts w:asciiTheme="minorHAnsi" w:eastAsiaTheme="minorHAnsi" w:hAnsiTheme="minorHAnsi" w:cstheme="minorBidi"/>
+          <w:sz w:val="22"/>
+          <w:szCs w:val="22"/>
+          <w:lang w:eastAsia="en-US"/>
+        </w:rPr>
+        <w:t xml:space="preserve">private double </w:t>
+      </w:r>
+      <w:proofErr w:type="spellStart"/>
+      <w:proofErr w:type="gramStart"/>
+      <w:r>
+        <w:rPr>
+          <w:rFonts w:asciiTheme="minorHAnsi" w:eastAsiaTheme="minorHAnsi" w:hAnsiTheme="minorHAnsi" w:cstheme="minorBidi"/>
+          <w:sz w:val="22"/>
+          <w:szCs w:val="22"/>
+          <w:lang w:eastAsia="en-US"/>
+        </w:rPr>
+        <w:t>currentSpeed</w:t>
+      </w:r>
+      <w:proofErr w:type="spellEnd"/>
+      <w:r>
+        <w:rPr>
+          <w:rFonts w:asciiTheme="minorHAnsi" w:eastAsiaTheme="minorHAnsi" w:hAnsiTheme="minorHAnsi" w:cstheme="minorBidi"/>
+          <w:sz w:val="22"/>
+          <w:szCs w:val="22"/>
+          <w:lang w:eastAsia="en-US"/>
+        </w:rPr>
+        <w:t>;</w:t>
+      </w:r>
+      <w:r>
+        <w:rPr>
+          <w:rFonts w:asciiTheme="minorHAnsi" w:eastAsiaTheme="minorHAnsi" w:hAnsiTheme="minorHAnsi" w:cstheme="minorBidi"/>
+          <w:sz w:val="22"/>
+          <w:szCs w:val="22"/>
+          <w:lang w:eastAsia="en-US"/>
+        </w:rPr>
+        <w:t>-</w:t>
+      </w:r>
+      <w:proofErr w:type="gramEnd"/>
+      <w:r>
+        <w:rPr>
+          <w:rFonts w:asciiTheme="minorHAnsi" w:eastAsiaTheme="minorHAnsi" w:hAnsiTheme="minorHAnsi" w:cstheme="minorBidi"/>
+          <w:sz w:val="22"/>
+          <w:szCs w:val="22"/>
+          <w:lang w:eastAsia="en-US"/>
+        </w:rPr>
+        <w:t xml:space="preserve"> Sets the current speed of the car </w:t>
+      </w:r>
+      <w:r>
+        <w:rPr>
+          <w:rFonts w:asciiTheme="minorHAnsi" w:eastAsiaTheme="minorHAnsi" w:hAnsiTheme="minorHAnsi" w:cstheme="minorBidi"/>
+          <w:sz w:val="22"/>
+          <w:szCs w:val="22"/>
+          <w:lang w:eastAsia="en-US"/>
+        </w:rPr>
+        <w:t xml:space="preserve">used as a modifier when adding to x or y position. </w:t>
+      </w:r>
+      <w:r>
+        <w:rPr>
+          <w:rFonts w:asciiTheme="minorHAnsi" w:eastAsiaTheme="minorHAnsi" w:hAnsiTheme="minorHAnsi" w:cstheme="minorBidi"/>
+          <w:sz w:val="22"/>
+          <w:szCs w:val="22"/>
+          <w:lang w:eastAsia="en-US"/>
+        </w:rPr>
+        <w:t>Private for use within only this class</w:t>
+      </w:r>
+    </w:p>
+    <w:p>
+      <w:pPr>
+        <w:pStyle w:val="HTMLPreformatted"/>
+        <w:numPr>
+          <w:ilvl w:val="0"/>
+          <w:numId w:val="6"/>
+        </w:numPr>
+        <w:rPr>
+          <w:rFonts w:asciiTheme="minorHAnsi" w:eastAsiaTheme="minorHAnsi" w:hAnsiTheme="minorHAnsi" w:cstheme="minorBidi"/>
+          <w:sz w:val="22"/>
+          <w:szCs w:val="22"/>
+          <w:lang w:eastAsia="en-US"/>
+        </w:rPr>
+      </w:pPr>
+      <w:r>
+        <w:rPr>
+          <w:rFonts w:asciiTheme="minorHAnsi" w:eastAsiaTheme="minorHAnsi" w:hAnsiTheme="minorHAnsi" w:cstheme="minorBidi"/>
+          <w:sz w:val="22"/>
+          <w:szCs w:val="22"/>
+          <w:lang w:eastAsia="en-US"/>
+        </w:rPr>
+        <w:t>private Road current;</w:t>
+      </w:r>
+      <w:r>
+        <w:rPr>
+          <w:rFonts w:asciiTheme="minorHAnsi" w:eastAsiaTheme="minorHAnsi" w:hAnsiTheme="minorHAnsi" w:cstheme="minorBidi"/>
+          <w:sz w:val="22"/>
+          <w:szCs w:val="22"/>
+          <w:lang w:eastAsia="en-US"/>
+        </w:rPr>
+        <w:t xml:space="preserve"> - </w:t>
+      </w:r>
+      <w:r>
+        <w:rPr>
+          <w:rFonts w:asciiTheme="minorHAnsi" w:eastAsiaTheme="minorHAnsi" w:hAnsiTheme="minorHAnsi" w:cstheme="minorBidi"/>
+          <w:sz w:val="22"/>
+          <w:szCs w:val="22"/>
+          <w:lang w:eastAsia="en-US"/>
+        </w:rPr>
+        <w:t xml:space="preserve">the current road that the </w:t>
+      </w:r>
+    </w:p>
+    <w:p>
+      <w:pPr>
+        <w:pStyle w:val="HTMLPreformatted"/>
+        <w:numPr>
+          <w:ilvl w:val="0"/>
+          <w:numId w:val="6"/>
+        </w:numPr>
+        <w:rPr>
+          <w:rFonts w:asciiTheme="minorHAnsi" w:eastAsiaTheme="minorHAnsi" w:hAnsiTheme="minorHAnsi" w:cstheme="minorBidi"/>
+          <w:sz w:val="22"/>
+          <w:szCs w:val="22"/>
+          <w:lang w:eastAsia="en-US"/>
+        </w:rPr>
+      </w:pPr>
+      <w:r>
+        <w:rPr>
+          <w:rFonts w:asciiTheme="minorHAnsi" w:eastAsiaTheme="minorHAnsi" w:hAnsiTheme="minorHAnsi" w:cstheme="minorBidi"/>
+          <w:sz w:val="22"/>
+          <w:szCs w:val="22"/>
+          <w:lang w:eastAsia="en-US"/>
+        </w:rPr>
+        <w:t>private double x, y;</w:t>
+      </w:r>
+    </w:p>
+    <w:p>
+      <w:pPr>
+        <w:pStyle w:val="HTMLPreformatted"/>
+        <w:numPr>
+          <w:ilvl w:val="0"/>
+          <w:numId w:val="6"/>
+        </w:numPr>
+        <w:rPr>
+          <w:rFonts w:asciiTheme="minorHAnsi" w:eastAsiaTheme="minorHAnsi" w:hAnsiTheme="minorHAnsi" w:cstheme="minorBidi"/>
+          <w:sz w:val="22"/>
+          <w:szCs w:val="22"/>
+          <w:lang w:eastAsia="en-US"/>
+        </w:rPr>
+      </w:pPr>
+      <w:r>
+        <w:rPr>
+          <w:rFonts w:asciiTheme="minorHAnsi" w:eastAsiaTheme="minorHAnsi" w:hAnsiTheme="minorHAnsi" w:cstheme="minorBidi"/>
+          <w:sz w:val="22"/>
+          <w:szCs w:val="22"/>
+          <w:lang w:eastAsia="en-US"/>
+        </w:rPr>
+        <w:t>private Road next;</w:t>
+      </w:r>
+    </w:p>
+    <w:p>
+      <w:pPr>
+        <w:pStyle w:val="HTMLPreformatted"/>
+        <w:numPr>
+          <w:ilvl w:val="0"/>
+          <w:numId w:val="6"/>
+        </w:numPr>
+        <w:rPr>
+          <w:rFonts w:asciiTheme="minorHAnsi" w:eastAsiaTheme="minorHAnsi" w:hAnsiTheme="minorHAnsi" w:cstheme="minorBidi"/>
+          <w:sz w:val="22"/>
+          <w:szCs w:val="22"/>
+          <w:lang w:eastAsia="en-US"/>
+        </w:rPr>
+      </w:pPr>
+      <w:r>
+        <w:rPr>
+          <w:rFonts w:asciiTheme="minorHAnsi" w:eastAsiaTheme="minorHAnsi" w:hAnsiTheme="minorHAnsi" w:cstheme="minorBidi"/>
+          <w:sz w:val="22"/>
+          <w:szCs w:val="22"/>
+          <w:lang w:eastAsia="en-US"/>
+        </w:rPr>
+        <w:t xml:space="preserve">private </w:t>
+      </w:r>
+      <w:proofErr w:type="spellStart"/>
+      <w:r>
+        <w:rPr>
+          <w:rFonts w:asciiTheme="minorHAnsi" w:eastAsiaTheme="minorHAnsi" w:hAnsiTheme="minorHAnsi" w:cstheme="minorBidi"/>
+          <w:sz w:val="22"/>
+          <w:szCs w:val="22"/>
+          <w:lang w:eastAsia="en-US"/>
+        </w:rPr>
+        <w:t>boolean</w:t>
+      </w:r>
+      <w:proofErr w:type="spellEnd"/>
+      <w:r>
+        <w:rPr>
+          <w:rFonts w:asciiTheme="minorHAnsi" w:eastAsiaTheme="minorHAnsi" w:hAnsiTheme="minorHAnsi" w:cstheme="minorBidi"/>
+          <w:sz w:val="22"/>
+          <w:szCs w:val="22"/>
+          <w:lang w:eastAsia="en-US"/>
+        </w:rPr>
+        <w:t xml:space="preserve"> direction;</w:t>
+      </w:r>
+    </w:p>
+    <w:p>
+      <w:pPr>
+        <w:pStyle w:val="HTMLPreformatted"/>
+        <w:numPr>
+          <w:ilvl w:val="0"/>
+          <w:numId w:val="6"/>
+        </w:numPr>
+        <w:rPr>
+          <w:rFonts w:asciiTheme="minorHAnsi" w:eastAsiaTheme="minorHAnsi" w:hAnsiTheme="minorHAnsi" w:cstheme="minorBidi"/>
+          <w:sz w:val="22"/>
+          <w:szCs w:val="22"/>
+          <w:lang w:eastAsia="en-US"/>
+        </w:rPr>
+      </w:pPr>
+      <w:r>
+        <w:rPr>
+          <w:rFonts w:asciiTheme="minorHAnsi" w:eastAsiaTheme="minorHAnsi" w:hAnsiTheme="minorHAnsi" w:cstheme="minorBidi"/>
+          <w:sz w:val="22"/>
+          <w:szCs w:val="22"/>
+          <w:lang w:eastAsia="en-US"/>
+        </w:rPr>
+        <w:t xml:space="preserve">private Random </w:t>
+      </w:r>
+      <w:proofErr w:type="spellStart"/>
+      <w:r>
+        <w:rPr>
+          <w:rFonts w:asciiTheme="minorHAnsi" w:eastAsiaTheme="minorHAnsi" w:hAnsiTheme="minorHAnsi" w:cstheme="minorBidi"/>
+          <w:sz w:val="22"/>
+          <w:szCs w:val="22"/>
+          <w:lang w:eastAsia="en-US"/>
+        </w:rPr>
+        <w:t>random</w:t>
+      </w:r>
+      <w:proofErr w:type="spellEnd"/>
+      <w:r>
+        <w:rPr>
+          <w:rFonts w:asciiTheme="minorHAnsi" w:eastAsiaTheme="minorHAnsi" w:hAnsiTheme="minorHAnsi" w:cstheme="minorBidi"/>
+          <w:sz w:val="22"/>
+          <w:szCs w:val="22"/>
+          <w:lang w:eastAsia="en-US"/>
+        </w:rPr>
+        <w:t xml:space="preserve"> = new </w:t>
+      </w:r>
+      <w:proofErr w:type="gramStart"/>
+      <w:r>
+        <w:rPr>
+          <w:rFonts w:asciiTheme="minorHAnsi" w:eastAsiaTheme="minorHAnsi" w:hAnsiTheme="minorHAnsi" w:cstheme="minorBidi"/>
+          <w:sz w:val="22"/>
+          <w:szCs w:val="22"/>
+          <w:lang w:eastAsia="en-US"/>
+        </w:rPr>
+        <w:t>Random(</w:t>
+      </w:r>
+      <w:proofErr w:type="gramEnd"/>
+      <w:r>
+        <w:rPr>
+          <w:rFonts w:asciiTheme="minorHAnsi" w:eastAsiaTheme="minorHAnsi" w:hAnsiTheme="minorHAnsi" w:cstheme="minorBidi"/>
+          <w:sz w:val="22"/>
+          <w:szCs w:val="22"/>
+          <w:lang w:eastAsia="en-US"/>
+        </w:rPr>
+        <w:t>);</w:t>
       </w:r>
     </w:p>
     <w:p>
@@ -385,56 +1169,211 @@
         <w:t>) to set the cars current road</w:t>
       </w:r>
       <w:r>
-        <w:t xml:space="preserve">. </w:t>
+        <w:t xml:space="preserve"> and </w:t>
+      </w:r>
+      <w:proofErr w:type="spellStart"/>
+      <w:r>
+        <w:t>next</w:t>
+      </w:r>
+      <w:r>
+        <w:t>Road</w:t>
+      </w:r>
+      <w:proofErr w:type="spellEnd"/>
+      <w:r>
+        <w:t>() to find the cars next road.</w:t>
       </w:r>
       <w:r>
         <w:t xml:space="preserve"> </w:t>
       </w:r>
-      <w:r>
-        <w:t>N</w:t>
-      </w:r>
-      <w:r>
-        <w:t xml:space="preserve">ext it will check whether the car is at the end of current road by comparing the cars X and Y to the roads </w:t>
-      </w:r>
-      <w:proofErr w:type="spellStart"/>
-      <w:r>
-        <w:t>xFinish</w:t>
-      </w:r>
-      <w:proofErr w:type="spellEnd"/>
-      <w:r>
-        <w:t xml:space="preserve"> and </w:t>
-      </w:r>
-      <w:proofErr w:type="spellStart"/>
-      <w:r>
-        <w:t>yFinish</w:t>
-      </w:r>
-      <w:proofErr w:type="spellEnd"/>
-      <w:r>
-        <w:t>. If this is the case the method will then check if the next Road is a traffic light and that the corresponding light is red or green</w:t>
-      </w:r>
-      <w:r>
-        <w:t>.</w:t>
-      </w:r>
-      <w:r>
-        <w:t xml:space="preserve"> </w:t>
-      </w:r>
-      <w:r>
-        <w:t>B</w:t>
-      </w:r>
-      <w:r>
-        <w:t xml:space="preserve">ased of the light the car will stop and wait or continue driving. </w:t>
-      </w:r>
-      <w:r>
-        <w:t>Finally,</w:t>
-      </w:r>
-      <w:r>
-        <w:t xml:space="preserve"> the method will add </w:t>
-      </w:r>
-      <w:r>
-        <w:t xml:space="preserve">or subtract </w:t>
-      </w:r>
-      <w:r>
-        <w:t xml:space="preserve">1 to x or y depending on the current </w:t>
+    </w:p>
+    <w:p>
+      <w:pPr>
+        <w:pStyle w:val="Heading4"/>
+      </w:pPr>
+      <w:proofErr w:type="spellStart"/>
+      <w:proofErr w:type="gramStart"/>
+      <w:r>
+        <w:t>speedUp</w:t>
+      </w:r>
+      <w:proofErr w:type="spellEnd"/>
+      <w:r>
+        <w:t>(</w:t>
+      </w:r>
+      <w:proofErr w:type="gramEnd"/>
+      <w:r>
+        <w:t>)</w:t>
+      </w:r>
+    </w:p>
+    <w:p>
+      <w:r>
+        <w:t xml:space="preserve">This </w:t>
+      </w:r>
+      <w:r>
+        <w:t xml:space="preserve">is a setter method that is called within </w:t>
+      </w:r>
+      <w:proofErr w:type="spellStart"/>
+      <w:proofErr w:type="gramStart"/>
+      <w:r>
+        <w:t>updatePosition</w:t>
+      </w:r>
+      <w:proofErr w:type="spellEnd"/>
+      <w:r>
+        <w:t>(</w:t>
+      </w:r>
+      <w:proofErr w:type="gramEnd"/>
+      <w:r>
+        <w:t xml:space="preserve">) used to </w:t>
+      </w:r>
+      <w:r>
+        <w:t>add</w:t>
+      </w:r>
+      <w:r>
+        <w:t xml:space="preserve"> 0.5 to the cars current speed. </w:t>
+      </w:r>
+    </w:p>
+    <w:p>
+      <w:pPr>
+        <w:pStyle w:val="Heading4"/>
+      </w:pPr>
+      <w:proofErr w:type="spellStart"/>
+      <w:proofErr w:type="gramStart"/>
+      <w:r>
+        <w:t>slowDown</w:t>
+      </w:r>
+      <w:proofErr w:type="spellEnd"/>
+      <w:r>
+        <w:t>(</w:t>
+      </w:r>
+      <w:proofErr w:type="gramEnd"/>
+      <w:r>
+        <w:t>)</w:t>
+      </w:r>
+    </w:p>
+    <w:p>
+      <w:r>
+        <w:t xml:space="preserve">This is a setter method that is called within </w:t>
+      </w:r>
+      <w:proofErr w:type="spellStart"/>
+      <w:proofErr w:type="gramStart"/>
+      <w:r>
+        <w:t>updatePosition</w:t>
+      </w:r>
+      <w:proofErr w:type="spellEnd"/>
+      <w:r>
+        <w:t>(</w:t>
+      </w:r>
+      <w:proofErr w:type="gramEnd"/>
+      <w:r>
+        <w:t xml:space="preserve">) used to </w:t>
+      </w:r>
+      <w:r>
+        <w:t>subtract</w:t>
+      </w:r>
+      <w:r>
+        <w:t xml:space="preserve"> 0.5 to the cars current speed. </w:t>
+      </w:r>
+    </w:p>
+    <w:p>
+      <w:pPr>
+        <w:pStyle w:val="Heading4"/>
+      </w:pPr>
+      <w:proofErr w:type="gramStart"/>
+      <w:r>
+        <w:t>Paint(</w:t>
+      </w:r>
+      <w:proofErr w:type="gramEnd"/>
+      <w:r>
+        <w:t>graphics g)</w:t>
+      </w:r>
+    </w:p>
+    <w:p>
+      <w:r>
+        <w:t>Define</w:t>
+      </w:r>
+      <w:r>
+        <w:t xml:space="preserve">s what the car looks like when painted. </w:t>
+      </w:r>
+    </w:p>
+    <w:p>
+      <w:pPr>
+        <w:pStyle w:val="Heading4"/>
+      </w:pPr>
+      <w:proofErr w:type="spellStart"/>
+      <w:proofErr w:type="gramStart"/>
+      <w:r>
+        <w:t>currentRoad</w:t>
+      </w:r>
+      <w:proofErr w:type="spellEnd"/>
+      <w:r>
+        <w:t>(</w:t>
+      </w:r>
+      <w:proofErr w:type="gramEnd"/>
+      <w:r>
+        <w:t>)</w:t>
+      </w:r>
+    </w:p>
+    <w:p>
+      <w:r>
+        <w:t xml:space="preserve">Uses the cars </w:t>
+      </w:r>
+      <w:r>
+        <w:t>position</w:t>
+      </w:r>
+      <w:r>
+        <w:t xml:space="preserve"> to find the</w:t>
+      </w:r>
+      <w:r>
+        <w:t xml:space="preserve"> road it is currently on</w:t>
+      </w:r>
+    </w:p>
+    <w:p>
+      <w:pPr>
+        <w:pStyle w:val="Heading4"/>
+      </w:pPr>
+      <w:proofErr w:type="spellStart"/>
+      <w:proofErr w:type="gramStart"/>
+      <w:r>
+        <w:t>nextRoad</w:t>
+      </w:r>
+      <w:proofErr w:type="spellEnd"/>
+      <w:r>
+        <w:t>(</w:t>
+      </w:r>
+      <w:proofErr w:type="gramEnd"/>
+      <w:r>
+        <w:t>)</w:t>
+      </w:r>
+    </w:p>
+    <w:p>
+      <w:r>
+        <w:t xml:space="preserve">Use the cars current roads endpoint to find the next road in the sequence. </w:t>
+      </w:r>
+    </w:p>
+    <w:p>
+      <w:pPr>
+        <w:pStyle w:val="Heading4"/>
+      </w:pPr>
+      <w:proofErr w:type="gramStart"/>
+      <w:r>
+        <w:t>move(</w:t>
+      </w:r>
+      <w:proofErr w:type="gramEnd"/>
+      <w:r>
+        <w:t>)</w:t>
+      </w:r>
+    </w:p>
+    <w:p>
+      <w:r>
+        <w:t xml:space="preserve">changes the cars x or y </w:t>
+      </w:r>
+      <w:r>
+        <w:t>position</w:t>
+      </w:r>
+      <w:r>
+        <w:t xml:space="preserve"> based on </w:t>
+      </w:r>
+      <w:r>
+        <w:t xml:space="preserve">the </w:t>
       </w:r>
       <w:proofErr w:type="gramStart"/>
       <w:r>
@@ -442,121 +1381,15 @@
       </w:r>
       <w:proofErr w:type="gramEnd"/>
       <w:r>
-        <w:t xml:space="preserve"> orientation </w:t>
-      </w:r>
-      <w:r>
-        <w:t>and the d</w:t>
-      </w:r>
-      <w:r>
-        <w:t xml:space="preserve">irection of the car, also </w:t>
-      </w:r>
-      <w:r>
-        <w:t>provided that the car is moving. This is a public method that is used within</w:t>
-      </w:r>
-      <w:r>
-        <w:t xml:space="preserve"> the simulation loop in main. </w:t>
-      </w:r>
-    </w:p>
-    <w:p>
-      <w:pPr>
-        <w:pStyle w:val="Heading4"/>
-      </w:pPr>
-      <w:proofErr w:type="spellStart"/>
-      <w:proofErr w:type="gramStart"/>
-      <w:r>
-        <w:t>speedUp</w:t>
-      </w:r>
-      <w:proofErr w:type="spellEnd"/>
-      <w:r>
-        <w:t>(</w:t>
-      </w:r>
-      <w:proofErr w:type="gramEnd"/>
-      <w:r>
-        <w:t>)</w:t>
-      </w:r>
-    </w:p>
-    <w:p>
-      <w:r>
-        <w:t xml:space="preserve">This </w:t>
-      </w:r>
-      <w:r>
-        <w:t xml:space="preserve">is a setter method that is called within </w:t>
-      </w:r>
-      <w:proofErr w:type="spellStart"/>
-      <w:proofErr w:type="gramStart"/>
-      <w:r>
-        <w:t>updatePosition</w:t>
-      </w:r>
-      <w:proofErr w:type="spellEnd"/>
-      <w:r>
-        <w:t>(</w:t>
-      </w:r>
-      <w:proofErr w:type="gramEnd"/>
-      <w:r>
-        <w:t xml:space="preserve">) used to set the cars </w:t>
-      </w:r>
-      <w:proofErr w:type="spellStart"/>
-      <w:r>
-        <w:t>currentSpeed</w:t>
-      </w:r>
-      <w:proofErr w:type="spellEnd"/>
-      <w:r>
-        <w:t xml:space="preserve"> to 60. Method is set to private as it is only needed within Car class.</w:t>
-      </w:r>
-    </w:p>
-    <w:p>
-      <w:pPr>
-        <w:pStyle w:val="Heading4"/>
-      </w:pPr>
-      <w:proofErr w:type="spellStart"/>
-      <w:proofErr w:type="gramStart"/>
-      <w:r>
-        <w:t>slowDown</w:t>
-      </w:r>
-      <w:proofErr w:type="spellEnd"/>
-      <w:r>
-        <w:t>(</w:t>
-      </w:r>
-      <w:proofErr w:type="gramEnd"/>
-      <w:r>
-        <w:t>)</w:t>
-      </w:r>
-    </w:p>
-    <w:p>
-      <w:r>
-        <w:t xml:space="preserve">Similar to the </w:t>
-      </w:r>
-      <w:proofErr w:type="gramStart"/>
-      <w:r>
-        <w:t>speedup(</w:t>
-      </w:r>
-      <w:proofErr w:type="gramEnd"/>
-      <w:r>
-        <w:t xml:space="preserve">) method, this is a setter method that is called within </w:t>
-      </w:r>
-      <w:proofErr w:type="spellStart"/>
-      <w:r>
-        <w:t>updatePosition</w:t>
-      </w:r>
-      <w:proofErr w:type="spellEnd"/>
-      <w:r>
-        <w:t xml:space="preserve">() used to set the cars </w:t>
-      </w:r>
-      <w:proofErr w:type="spellStart"/>
-      <w:r>
-        <w:t>currentSpeed</w:t>
-      </w:r>
-      <w:proofErr w:type="spellEnd"/>
-      <w:r>
-        <w:t xml:space="preserve"> to 0. Method is set to private as it is only needed within Car class</w:t>
-      </w:r>
-    </w:p>
-    <w:p/>
+        <w:t xml:space="preserve"> orientation and the cars direction. </w:t>
+      </w:r>
+    </w:p>
     <w:p>
       <w:pPr>
         <w:pStyle w:val="Heading2"/>
       </w:pPr>
       <w:r>
+        <w:lastRenderedPageBreak/>
         <w:t>Road</w:t>
       </w:r>
     </w:p>
@@ -605,7 +1438,32 @@
       </w:r>
       <w:proofErr w:type="gramEnd"/>
       <w:r>
-        <w:t xml:space="preserve"> of the road, depending on orientation this will span in the X direction or Y direction. This variable is set to private as other variables primarily work with Start and finish locations to define positioning.</w:t>
+        <w:t xml:space="preserve"> of the road, depending on orientation this will span in the X direction or Y direction. This variable is set to </w:t>
+      </w:r>
+      <w:proofErr w:type="gramStart"/>
+      <w:r>
+        <w:t>package-</w:t>
+      </w:r>
+      <w:r>
+        <w:t>private</w:t>
+      </w:r>
+      <w:proofErr w:type="gramEnd"/>
+      <w:r>
+        <w:t xml:space="preserve"> as </w:t>
+      </w:r>
+      <w:r>
+        <w:t xml:space="preserve">it is needed by </w:t>
+      </w:r>
+      <w:r>
+        <w:t xml:space="preserve">some </w:t>
+      </w:r>
+      <w:proofErr w:type="spellStart"/>
+      <w:r>
+        <w:t>Jframes</w:t>
+      </w:r>
+      <w:proofErr w:type="spellEnd"/>
+      <w:r>
+        <w:t xml:space="preserve"> in different classes</w:t>
       </w:r>
     </w:p>
     <w:p>
@@ -636,7 +1494,15 @@
         <w:t xml:space="preserve">- </w:t>
       </w:r>
       <w:r>
-        <w:t>defines the starting x and y position of the road. These use double instead of int to account for later iterations where acceleration and deceleration will be implemented. This member field has been set to public as it will be used by the car class to define which instance of road a car is on.</w:t>
+        <w:t xml:space="preserve">defines the starting x and y position of the road. These use double instead of int to account for later iterations where acceleration and deceleration will be implemented. This member field has been set to </w:t>
+      </w:r>
+      <w:proofErr w:type="gramStart"/>
+      <w:r>
+        <w:t>package-private</w:t>
+      </w:r>
+      <w:proofErr w:type="gramEnd"/>
+      <w:r>
+        <w:t xml:space="preserve"> as it will be used by the car class to define which instance of road a car is on.</w:t>
       </w:r>
     </w:p>
     <w:p>
@@ -680,7 +1546,13 @@
       </w:r>
       <w:proofErr w:type="spellEnd"/>
       <w:r>
-        <w:t xml:space="preserve"> these has been set to public for use in other classes.</w:t>
+        <w:t xml:space="preserve"> these has been set to </w:t>
+      </w:r>
+      <w:r>
+        <w:t>package private</w:t>
+      </w:r>
+      <w:r>
+        <w:t xml:space="preserve"> for use in other classes.</w:t>
       </w:r>
     </w:p>
     <w:p>
@@ -701,6 +1573,30 @@
     <w:p>
       <w:pPr>
         <w:pStyle w:val="ListParagraph"/>
+        <w:numPr>
+          <w:ilvl w:val="0"/>
+          <w:numId w:val="2"/>
+        </w:numPr>
+      </w:pPr>
+      <w:r>
+        <w:t>Boolean Selected</w:t>
+      </w:r>
+      <w:r>
+        <w:t>- use</w:t>
+      </w:r>
+      <w:r>
+        <w:t xml:space="preserve">d to influence the paint method, </w:t>
+      </w:r>
+      <w:r>
+        <w:t>so that users can see what road is selected when</w:t>
+      </w:r>
+      <w:r>
+        <w:t xml:space="preserve"> editing configuration.</w:t>
+      </w:r>
+    </w:p>
+    <w:p>
+      <w:pPr>
+        <w:pStyle w:val="ListParagraph"/>
       </w:pPr>
     </w:p>
     <w:p>
@@ -757,7 +1653,6 @@
       <w:proofErr w:type="spellStart"/>
       <w:proofErr w:type="gramStart"/>
       <w:r>
-        <w:lastRenderedPageBreak/>
         <w:t>setyFinish</w:t>
       </w:r>
       <w:proofErr w:type="spellEnd"/>
@@ -788,6 +1683,30 @@
       <w:proofErr w:type="spellEnd"/>
       <w:r>
         <w:t xml:space="preserve"> as the input. </w:t>
+      </w:r>
+    </w:p>
+    <w:p>
+      <w:pPr>
+        <w:pStyle w:val="Heading4"/>
+      </w:pPr>
+      <w:proofErr w:type="gramStart"/>
+      <w:r>
+        <w:t>Paint(</w:t>
+      </w:r>
+      <w:proofErr w:type="gramEnd"/>
+      <w:r>
+        <w:t>graphics g)</w:t>
+      </w:r>
+    </w:p>
+    <w:p>
+      <w:r>
+        <w:t xml:space="preserve">Defines what the </w:t>
+      </w:r>
+      <w:r>
+        <w:t xml:space="preserve">road </w:t>
+      </w:r>
+      <w:r>
+        <w:t xml:space="preserve">looks like when painted. </w:t>
       </w:r>
     </w:p>
     <w:p>
@@ -911,6 +1830,7 @@
         <w:pStyle w:val="Heading3"/>
       </w:pPr>
       <w:r>
+        <w:lastRenderedPageBreak/>
         <w:t>Methods</w:t>
       </w:r>
     </w:p>
@@ -939,6 +1859,75 @@
       </w:r>
       <w:r>
         <w:t xml:space="preserve"> doesn’t return a value instead it changes the current instances member fields based on which case of the switch statement is executed. </w:t>
+      </w:r>
+    </w:p>
+    <w:p>
+      <w:pPr>
+        <w:pStyle w:val="Heading4"/>
+      </w:pPr>
+      <w:proofErr w:type="gramStart"/>
+      <w:r>
+        <w:t>links(</w:t>
+      </w:r>
+      <w:proofErr w:type="gramEnd"/>
+      <w:r>
+        <w:t>Road next)</w:t>
+      </w:r>
+    </w:p>
+    <w:p>
+      <w:r>
+        <w:t xml:space="preserve">called within cars </w:t>
+      </w:r>
+      <w:proofErr w:type="spellStart"/>
+      <w:proofErr w:type="gramStart"/>
+      <w:r>
+        <w:t>updatePosition</w:t>
+      </w:r>
+      <w:proofErr w:type="spellEnd"/>
+      <w:r>
+        <w:t>(</w:t>
+      </w:r>
+      <w:proofErr w:type="gramEnd"/>
+      <w:r>
+        <w:t xml:space="preserve">) it is used to where </w:t>
+      </w:r>
+      <w:r>
+        <w:t>the car will go after an intersection</w:t>
+      </w:r>
+      <w:r>
+        <w:t xml:space="preserve">. It takes the cars next road (if it is </w:t>
+      </w:r>
+      <w:proofErr w:type="gramStart"/>
+      <w:r>
+        <w:t>an</w:t>
+      </w:r>
+      <w:proofErr w:type="gramEnd"/>
+      <w:r>
+        <w:t xml:space="preserve"> traffic light) </w:t>
+      </w:r>
+      <w:r>
+        <w:t xml:space="preserve">and returns an </w:t>
+      </w:r>
+      <w:r>
+        <w:t>array list</w:t>
+      </w:r>
+      <w:r>
+        <w:t xml:space="preserve"> of all roads directly connected to the next. </w:t>
+      </w:r>
+    </w:p>
+    <w:p>
+      <w:proofErr w:type="gramStart"/>
+      <w:r>
+        <w:t>Paint(</w:t>
+      </w:r>
+      <w:proofErr w:type="gramEnd"/>
+      <w:r>
+        <w:t>)</w:t>
+      </w:r>
+    </w:p>
+    <w:p>
+      <w:r>
+        <w:t xml:space="preserve">Overrides roads paint method to show what a traffic light looks like. </w:t>
       </w:r>
     </w:p>
     <w:p>
@@ -988,11 +1977,9 @@
       <w:r>
         <w:t xml:space="preserve"> An array list that stores Road and </w:t>
       </w:r>
-      <w:proofErr w:type="spellStart"/>
-      <w:r>
-        <w:t>TrafficLight</w:t>
-      </w:r>
-      <w:proofErr w:type="spellEnd"/>
+      <w:r>
+        <w:t>child</w:t>
+      </w:r>
       <w:r>
         <w:t xml:space="preserve"> instances. This variable is public and static, so that it may be used across classes</w:t>
       </w:r>
@@ -1046,7 +2033,737 @@
         <w:t>Method is set as public for use within other classes</w:t>
       </w:r>
     </w:p>
+    <w:p>
+      <w:pPr>
+        <w:pStyle w:val="Heading2"/>
+      </w:pPr>
+      <w:proofErr w:type="spellStart"/>
+      <w:r>
+        <w:t>Car</w:t>
+      </w:r>
+      <w:r>
+        <w:t>List</w:t>
+      </w:r>
+      <w:proofErr w:type="spellEnd"/>
+    </w:p>
+    <w:p>
+      <w:r>
+        <w:t xml:space="preserve">This classes only purpose is to store an </w:t>
+      </w:r>
+      <w:proofErr w:type="spellStart"/>
+      <w:r>
+        <w:t>ArrayList</w:t>
+      </w:r>
+      <w:proofErr w:type="spellEnd"/>
+      <w:r>
+        <w:t xml:space="preserve"> of </w:t>
+      </w:r>
+      <w:r>
+        <w:t xml:space="preserve">car </w:t>
+      </w:r>
+      <w:r>
+        <w:t xml:space="preserve">instances that will be used by other classes to find </w:t>
+      </w:r>
+      <w:r>
+        <w:t xml:space="preserve">car </w:t>
+      </w:r>
+      <w:proofErr w:type="spellStart"/>
+      <w:r>
+        <w:t>positons</w:t>
+      </w:r>
+      <w:proofErr w:type="spellEnd"/>
+      <w:r>
+        <w:t>. This class has a single member field:</w:t>
+      </w:r>
+    </w:p>
+    <w:p>
+      <w:pPr>
+        <w:pStyle w:val="ListParagraph"/>
+        <w:numPr>
+          <w:ilvl w:val="0"/>
+          <w:numId w:val="4"/>
+        </w:numPr>
+      </w:pPr>
+      <w:proofErr w:type="spellStart"/>
+      <w:r>
+        <w:t>ArrayList</w:t>
+      </w:r>
+      <w:proofErr w:type="spellEnd"/>
+      <w:r>
+        <w:t xml:space="preserve"> index&lt;Road</w:t>
+      </w:r>
+      <w:proofErr w:type="gramStart"/>
+      <w:r>
+        <w:t>&gt;  -</w:t>
+      </w:r>
+      <w:proofErr w:type="gramEnd"/>
+      <w:r>
+        <w:t xml:space="preserve"> An array list that stores Road and child instances. This variable is public and static, so that it may be used across classes. It is static because we need to ensure that all classes are working with the same list of Elements, a static variable allows a single instigation to be used program wide without having to pass the instance into every class. </w:t>
+      </w:r>
+    </w:p>
+    <w:p>
+      <w:pPr>
+        <w:pStyle w:val="Heading3"/>
+      </w:pPr>
+      <w:r>
+        <w:t>Methods</w:t>
+      </w:r>
+    </w:p>
+    <w:p>
+      <w:pPr>
+        <w:pStyle w:val="Heading4"/>
+      </w:pPr>
+      <w:proofErr w:type="spellStart"/>
+      <w:proofErr w:type="gramStart"/>
+      <w:r>
+        <w:t>addElement</w:t>
+      </w:r>
+      <w:proofErr w:type="spellEnd"/>
+      <w:r>
+        <w:t>(</w:t>
+      </w:r>
+      <w:proofErr w:type="gramEnd"/>
+      <w:r>
+        <w:t>)</w:t>
+      </w:r>
+    </w:p>
+    <w:p>
+      <w:r>
+        <w:t xml:space="preserve">Takes a </w:t>
+      </w:r>
+      <w:r>
+        <w:t>car</w:t>
+      </w:r>
+      <w:r>
+        <w:t xml:space="preserve"> instance as an input and adds it to the static variable</w:t>
+      </w:r>
+      <w:r>
+        <w:rPr>
+          <w:i/>
+        </w:rPr>
+        <w:t xml:space="preserve"> index</w:t>
+      </w:r>
+      <w:r>
+        <w:rPr>
+          <w:i/>
+        </w:rPr>
+        <w:t xml:space="preserve">. </w:t>
+      </w:r>
+      <w:r>
+        <w:t>Method is set as public for use within other classes</w:t>
+      </w:r>
+    </w:p>
+    <w:p>
+      <w:pPr>
+        <w:pStyle w:val="Heading2"/>
+      </w:pPr>
+      <w:r>
+        <w:t>Draw</w:t>
+      </w:r>
+    </w:p>
+    <w:p>
+      <w:r>
+        <w:t xml:space="preserve">A custom </w:t>
+      </w:r>
+      <w:proofErr w:type="spellStart"/>
+      <w:r>
+        <w:t>JPanel</w:t>
+      </w:r>
+      <w:proofErr w:type="spellEnd"/>
+      <w:r>
+        <w:t xml:space="preserve">, used </w:t>
+      </w:r>
+      <w:r>
+        <w:t>as a method to bring all paint methods from various cars and roads</w:t>
+      </w:r>
+      <w:r>
+        <w:t xml:space="preserve"> into a single panel making repainting easy</w:t>
+      </w:r>
+    </w:p>
+    <w:p>
+      <w:pPr>
+        <w:pStyle w:val="Heading3"/>
+      </w:pPr>
+      <w:r>
+        <w:lastRenderedPageBreak/>
+        <w:t>Methods</w:t>
+      </w:r>
+    </w:p>
+    <w:p>
+      <w:pPr>
+        <w:pStyle w:val="Heading4"/>
+      </w:pPr>
+      <w:proofErr w:type="spellStart"/>
+      <w:proofErr w:type="gramStart"/>
+      <w:r>
+        <w:t>paintComponent</w:t>
+      </w:r>
+      <w:proofErr w:type="spellEnd"/>
+      <w:r>
+        <w:t>(</w:t>
+      </w:r>
+      <w:proofErr w:type="gramEnd"/>
+      <w:r>
+        <w:t>Graphics g)</w:t>
+      </w:r>
+    </w:p>
+    <w:p>
+      <w:r>
+        <w:t xml:space="preserve">a special </w:t>
+      </w:r>
+      <w:r>
+        <w:t xml:space="preserve">method called automatically, it loops through all current </w:t>
+      </w:r>
+      <w:r>
+        <w:t>roads and cars and calls their paint method.</w:t>
+      </w:r>
+    </w:p>
+    <w:p>
+      <w:pPr>
+        <w:pStyle w:val="Heading2"/>
+      </w:pPr>
+      <w:r>
+        <w:t>Intersection</w:t>
+      </w:r>
+    </w:p>
+    <w:p>
+      <w:r>
+        <w:t>A child object of road</w:t>
+      </w:r>
+      <w:r>
+        <w:t xml:space="preserve">, </w:t>
+      </w:r>
+      <w:r>
+        <w:t>it is used as a connector between other roads.</w:t>
+      </w:r>
+    </w:p>
+    <w:p>
+      <w:pPr>
+        <w:pStyle w:val="Heading3"/>
+      </w:pPr>
+      <w:r>
+        <w:t>Methods</w:t>
+      </w:r>
+    </w:p>
+    <w:p>
+      <w:pPr>
+        <w:pStyle w:val="Heading4"/>
+      </w:pPr>
+      <w:proofErr w:type="gramStart"/>
+      <w:r>
+        <w:t>Links(</w:t>
+      </w:r>
+      <w:proofErr w:type="gramEnd"/>
+      <w:r>
+        <w:t>Road next)</w:t>
+      </w:r>
+    </w:p>
+    <w:p>
+      <w:r>
+        <w:t xml:space="preserve">called within cars </w:t>
+      </w:r>
+      <w:proofErr w:type="spellStart"/>
+      <w:proofErr w:type="gramStart"/>
+      <w:r>
+        <w:t>updatePosition</w:t>
+      </w:r>
+      <w:proofErr w:type="spellEnd"/>
+      <w:r>
+        <w:t>(</w:t>
+      </w:r>
+      <w:proofErr w:type="gramEnd"/>
+      <w:r>
+        <w:t xml:space="preserve">) it is used to where the car will go after an intersection. It takes the cars next road (if it is an </w:t>
+      </w:r>
+      <w:r>
+        <w:t>intersection</w:t>
+      </w:r>
+      <w:r>
+        <w:t xml:space="preserve">) and returns an array list of all roads directly connected to the next. </w:t>
+      </w:r>
+    </w:p>
+    <w:p>
+      <w:pPr>
+        <w:pStyle w:val="Heading2"/>
+      </w:pPr>
+      <w:r>
+        <w:t>LS</w:t>
+      </w:r>
+    </w:p>
+    <w:p>
+      <w:r>
+        <w:t>The method that controls loading and saving csv files made from configurations within the application.</w:t>
+      </w:r>
+    </w:p>
+    <w:p>
+      <w:pPr>
+        <w:pStyle w:val="Heading3"/>
+      </w:pPr>
+      <w:r>
+        <w:t>Methods</w:t>
+      </w:r>
+    </w:p>
+    <w:p>
+      <w:pPr>
+        <w:pStyle w:val="Heading4"/>
+      </w:pPr>
+      <w:proofErr w:type="gramStart"/>
+      <w:r>
+        <w:t>save</w:t>
+      </w:r>
+      <w:r>
+        <w:t>(</w:t>
+      </w:r>
+      <w:proofErr w:type="gramEnd"/>
+      <w:r>
+        <w:t>)</w:t>
+      </w:r>
+    </w:p>
+    <w:p>
+      <w:r>
+        <w:t>uses a String</w:t>
+      </w:r>
+      <w:r>
+        <w:t>B</w:t>
+      </w:r>
+      <w:r>
+        <w:t xml:space="preserve">uilder to </w:t>
+      </w:r>
+      <w:r>
+        <w:t>build each line of the csv file</w:t>
+      </w:r>
+      <w:r>
+        <w:t xml:space="preserve"> and then </w:t>
+      </w:r>
+      <w:r>
+        <w:t xml:space="preserve">writes each line to a </w:t>
+      </w:r>
+      <w:proofErr w:type="spellStart"/>
+      <w:r>
+        <w:t>FileReader</w:t>
+      </w:r>
+      <w:proofErr w:type="spellEnd"/>
+      <w:r>
+        <w:t xml:space="preserve"> object. Loops through each road and builds a line </w:t>
+      </w:r>
+      <w:r>
+        <w:t>for each</w:t>
+      </w:r>
+      <w:r>
+        <w:t xml:space="preserve">. </w:t>
+      </w:r>
+      <w:proofErr w:type="spellStart"/>
+      <w:r>
+        <w:t>Filereader</w:t>
+      </w:r>
+      <w:proofErr w:type="spellEnd"/>
+      <w:r>
+        <w:t xml:space="preserve"> then writes the file to the path defined by a </w:t>
+      </w:r>
+      <w:proofErr w:type="spellStart"/>
+      <w:r>
+        <w:t>JFileChooser</w:t>
+      </w:r>
+      <w:proofErr w:type="spellEnd"/>
+      <w:r>
+        <w:t xml:space="preserve">. </w:t>
+      </w:r>
+    </w:p>
+    <w:p>
+      <w:pPr>
+        <w:pStyle w:val="Heading4"/>
+      </w:pPr>
+      <w:proofErr w:type="gramStart"/>
+      <w:r>
+        <w:t>load(</w:t>
+      </w:r>
+      <w:proofErr w:type="gramEnd"/>
+      <w:r>
+        <w:t>)</w:t>
+      </w:r>
+    </w:p>
+    <w:p>
+      <w:proofErr w:type="gramStart"/>
+      <w:r>
+        <w:t>again</w:t>
+      </w:r>
+      <w:proofErr w:type="gramEnd"/>
+      <w:r>
+        <w:t xml:space="preserve"> uses a </w:t>
+      </w:r>
+      <w:proofErr w:type="spellStart"/>
+      <w:r>
+        <w:t>JFileChooser</w:t>
+      </w:r>
+      <w:proofErr w:type="spellEnd"/>
+      <w:r>
+        <w:t xml:space="preserve"> to get file path. </w:t>
+      </w:r>
+      <w:r>
+        <w:t xml:space="preserve">Uses a Buffered file reader to read file </w:t>
+      </w:r>
+      <w:proofErr w:type="gramStart"/>
+      <w:r>
+        <w:t>on line</w:t>
+      </w:r>
+      <w:proofErr w:type="gramEnd"/>
+      <w:r>
+        <w:t xml:space="preserve"> at a time, splitting by commas then created a new road, traffic light, or intersection object and adds then to the </w:t>
+      </w:r>
+      <w:proofErr w:type="spellStart"/>
+      <w:r>
+        <w:t>RoadList.index</w:t>
+      </w:r>
+      <w:proofErr w:type="spellEnd"/>
+      <w:r>
+        <w:t>.</w:t>
+      </w:r>
+    </w:p>
     <w:p/>
+    <w:p>
+      <w:pPr>
+        <w:pStyle w:val="Heading2"/>
+      </w:pPr>
+      <w:proofErr w:type="spellStart"/>
+      <w:r>
+        <w:t>CreateSimPage</w:t>
+      </w:r>
+      <w:proofErr w:type="spellEnd"/>
+    </w:p>
+    <w:p>
+      <w:r>
+        <w:t xml:space="preserve">The page responsible for editing and creating new simulation configurations. The </w:t>
+      </w:r>
+      <w:proofErr w:type="spellStart"/>
+      <w:r>
+        <w:t>Jframe</w:t>
+      </w:r>
+      <w:proofErr w:type="spellEnd"/>
+      <w:r>
+        <w:t xml:space="preserve"> has controls to </w:t>
+      </w:r>
+      <w:r>
+        <w:t xml:space="preserve">add and remove roads and child objects. Uses mouse events to set a road to selected and </w:t>
+      </w:r>
+      <w:r>
+        <w:t xml:space="preserve">modifies them from </w:t>
+      </w:r>
+      <w:proofErr w:type="gramStart"/>
+      <w:r>
+        <w:t>their</w:t>
+      </w:r>
+      <w:proofErr w:type="gramEnd"/>
+    </w:p>
+    <w:p>
+      <w:pPr>
+        <w:pStyle w:val="Heading3"/>
+      </w:pPr>
+      <w:r>
+        <w:t>Methods</w:t>
+      </w:r>
+    </w:p>
+    <w:p>
+      <w:pPr>
+        <w:pStyle w:val="Heading4"/>
+      </w:pPr>
+      <w:proofErr w:type="gramStart"/>
+      <w:r>
+        <w:t>load(</w:t>
+      </w:r>
+      <w:proofErr w:type="gramEnd"/>
+      <w:r>
+        <w:t>)</w:t>
+      </w:r>
+    </w:p>
+    <w:p>
+      <w:r>
+        <w:t xml:space="preserve">takes the passed in </w:t>
+      </w:r>
+      <w:proofErr w:type="spellStart"/>
+      <w:r>
+        <w:t>CreateSim</w:t>
+      </w:r>
+      <w:proofErr w:type="spellEnd"/>
+      <w:r>
+        <w:t xml:space="preserve"> </w:t>
+      </w:r>
+      <w:proofErr w:type="spellStart"/>
+      <w:r>
+        <w:t>jframe</w:t>
+      </w:r>
+      <w:proofErr w:type="spellEnd"/>
+      <w:r>
+        <w:t xml:space="preserve"> and adds all swing UI elements and actions listeners to it. </w:t>
+      </w:r>
+    </w:p>
+    <w:p>
+      <w:pPr>
+        <w:pStyle w:val="Heading4"/>
+      </w:pPr>
+      <w:proofErr w:type="spellStart"/>
+      <w:proofErr w:type="gramStart"/>
+      <w:r>
+        <w:t>moveRoad</w:t>
+      </w:r>
+      <w:proofErr w:type="spellEnd"/>
+      <w:r>
+        <w:t>(</w:t>
+      </w:r>
+      <w:proofErr w:type="gramEnd"/>
+      <w:r>
+        <w:t>)</w:t>
+      </w:r>
+    </w:p>
+    <w:p>
+      <w:r>
+        <w:t xml:space="preserve">moves the selected road </w:t>
+      </w:r>
+      <w:r>
+        <w:t xml:space="preserve">based of a key input of either W, </w:t>
+      </w:r>
+      <w:proofErr w:type="gramStart"/>
+      <w:r>
+        <w:t>A,S</w:t>
+      </w:r>
+      <w:proofErr w:type="gramEnd"/>
+      <w:r>
+        <w:t xml:space="preserve"> or D</w:t>
+      </w:r>
+    </w:p>
+    <w:p>
+      <w:pPr>
+        <w:pStyle w:val="Heading4"/>
+      </w:pPr>
+      <w:proofErr w:type="spellStart"/>
+      <w:proofErr w:type="gramStart"/>
+      <w:r>
+        <w:t>roadClick</w:t>
+      </w:r>
+      <w:proofErr w:type="spellEnd"/>
+      <w:r>
+        <w:t>(</w:t>
+      </w:r>
+      <w:proofErr w:type="gramEnd"/>
+      <w:r>
+        <w:t>)</w:t>
+      </w:r>
+    </w:p>
+    <w:p>
+      <w:r>
+        <w:t xml:space="preserve">sets </w:t>
+      </w:r>
+      <w:proofErr w:type="spellStart"/>
+      <w:proofErr w:type="gramStart"/>
+      <w:r>
+        <w:t>road.selected</w:t>
+      </w:r>
+      <w:proofErr w:type="spellEnd"/>
+      <w:proofErr w:type="gramEnd"/>
+      <w:r>
+        <w:t xml:space="preserve"> to true if mouse click x/y is the same as a road in the sim</w:t>
+      </w:r>
+    </w:p>
+    <w:p>
+      <w:pPr>
+        <w:pStyle w:val="Heading4"/>
+      </w:pPr>
+      <w:proofErr w:type="gramStart"/>
+      <w:r>
+        <w:t>refresh(</w:t>
+      </w:r>
+      <w:proofErr w:type="gramEnd"/>
+      <w:r>
+        <w:t>)</w:t>
+      </w:r>
+    </w:p>
+    <w:p>
+      <w:r>
+        <w:t>refreshes selected road based on textbox values</w:t>
+      </w:r>
+    </w:p>
+    <w:p>
+      <w:pPr>
+        <w:pStyle w:val="Heading4"/>
+      </w:pPr>
+      <w:proofErr w:type="gramStart"/>
+      <w:r>
+        <w:t>save(</w:t>
+      </w:r>
+      <w:proofErr w:type="gramEnd"/>
+      <w:r>
+        <w:t>)</w:t>
+      </w:r>
+    </w:p>
+    <w:p>
+      <w:r>
+        <w:t xml:space="preserve">saves the configuration and closes the </w:t>
+      </w:r>
+      <w:proofErr w:type="spellStart"/>
+      <w:r>
+        <w:t>Jframe</w:t>
+      </w:r>
+      <w:proofErr w:type="spellEnd"/>
+    </w:p>
+    <w:p>
+      <w:pPr>
+        <w:pStyle w:val="Heading4"/>
+      </w:pPr>
+      <w:proofErr w:type="spellStart"/>
+      <w:proofErr w:type="gramStart"/>
+      <w:r>
+        <w:lastRenderedPageBreak/>
+        <w:t>addRoad</w:t>
+      </w:r>
+      <w:proofErr w:type="spellEnd"/>
+      <w:r>
+        <w:t>(</w:t>
+      </w:r>
+      <w:proofErr w:type="gramEnd"/>
+      <w:r>
+        <w:t>)</w:t>
+      </w:r>
+    </w:p>
+    <w:p>
+      <w:r>
+        <w:t xml:space="preserve">created a new road object and adds it to </w:t>
+      </w:r>
+      <w:proofErr w:type="spellStart"/>
+      <w:r>
+        <w:t>RoadList.index</w:t>
+      </w:r>
+      <w:proofErr w:type="spellEnd"/>
+    </w:p>
+    <w:p>
+      <w:pPr>
+        <w:pStyle w:val="Heading4"/>
+      </w:pPr>
+      <w:proofErr w:type="spellStart"/>
+      <w:proofErr w:type="gramStart"/>
+      <w:r>
+        <w:t>addTrafficLight</w:t>
+      </w:r>
+      <w:proofErr w:type="spellEnd"/>
+      <w:r>
+        <w:t>(</w:t>
+      </w:r>
+      <w:proofErr w:type="gramEnd"/>
+      <w:r>
+        <w:t>)</w:t>
+      </w:r>
+    </w:p>
+    <w:p>
+      <w:r>
+        <w:t>created a new</w:t>
+      </w:r>
+      <w:r>
+        <w:t xml:space="preserve"> </w:t>
+      </w:r>
+      <w:proofErr w:type="spellStart"/>
+      <w:r>
+        <w:t>TrafficLight</w:t>
+      </w:r>
+      <w:proofErr w:type="spellEnd"/>
+      <w:r>
+        <w:t xml:space="preserve"> object and adds it to </w:t>
+      </w:r>
+      <w:proofErr w:type="spellStart"/>
+      <w:r>
+        <w:t>RoadList.index</w:t>
+      </w:r>
+      <w:proofErr w:type="spellEnd"/>
+    </w:p>
+    <w:p>
+      <w:pPr>
+        <w:pStyle w:val="Heading4"/>
+      </w:pPr>
+      <w:proofErr w:type="spellStart"/>
+      <w:proofErr w:type="gramStart"/>
+      <w:r>
+        <w:t>addIntersection</w:t>
+      </w:r>
+      <w:proofErr w:type="spellEnd"/>
+      <w:r>
+        <w:t>(</w:t>
+      </w:r>
+      <w:proofErr w:type="gramEnd"/>
+      <w:r>
+        <w:t>)</w:t>
+      </w:r>
+    </w:p>
+    <w:p>
+      <w:r>
+        <w:t>created a new</w:t>
+      </w:r>
+      <w:r>
+        <w:t xml:space="preserve"> Intersection</w:t>
+      </w:r>
+      <w:r>
+        <w:t xml:space="preserve"> object and adds it to </w:t>
+      </w:r>
+      <w:proofErr w:type="spellStart"/>
+      <w:r>
+        <w:t>RoadList.index</w:t>
+      </w:r>
+      <w:proofErr w:type="spellEnd"/>
+    </w:p>
+    <w:p>
+      <w:pPr>
+        <w:pStyle w:val="Heading4"/>
+      </w:pPr>
+      <w:proofErr w:type="gramStart"/>
+      <w:r>
+        <w:t>repaint(</w:t>
+      </w:r>
+      <w:proofErr w:type="gramEnd"/>
+      <w:r>
+        <w:t>)</w:t>
+      </w:r>
+    </w:p>
+    <w:p>
+      <w:r>
+        <w:t xml:space="preserve">uses a time to repaint the </w:t>
+      </w:r>
+      <w:proofErr w:type="spellStart"/>
+      <w:r>
+        <w:t>JFrame</w:t>
+      </w:r>
+      <w:proofErr w:type="spellEnd"/>
+    </w:p>
+    <w:p>
+      <w:pPr>
+        <w:pStyle w:val="Heading4"/>
+      </w:pPr>
+      <w:proofErr w:type="spellStart"/>
+      <w:proofErr w:type="gramStart"/>
+      <w:r>
+        <w:t>removeSelected</w:t>
+      </w:r>
+      <w:proofErr w:type="spellEnd"/>
+      <w:r>
+        <w:t>(</w:t>
+      </w:r>
+      <w:proofErr w:type="gramEnd"/>
+      <w:r>
+        <w:t>)</w:t>
+      </w:r>
+    </w:p>
+    <w:p>
+      <w:r>
+        <w:t xml:space="preserve">removes </w:t>
+      </w:r>
+      <w:r>
+        <w:t xml:space="preserve">the selected road from </w:t>
+      </w:r>
+      <w:proofErr w:type="spellStart"/>
+      <w:r>
+        <w:t>Roadlist.index</w:t>
+      </w:r>
+      <w:proofErr w:type="spellEnd"/>
+    </w:p>
+    <w:p>
+      <w:bookmarkStart w:id="0" w:name="_GoBack"/>
+      <w:bookmarkEnd w:id="0"/>
+    </w:p>
     <w:sectPr>
       <w:pgSz w:w="11906" w:h="16838"/>
       <w:pgMar w:top="1440" w:right="1440" w:bottom="1440" w:left="1440" w:header="708" w:footer="708" w:gutter="0"/>
@@ -1060,6 +2777,119 @@
 <file path=word/numbering.xml><?xml version="1.0" encoding="utf-8"?>
 <w:numbering xmlns:wpc="http://schemas.microsoft.com/office/word/2010/wordprocessingCanvas" xmlns:cx="http://schemas.microsoft.com/office/drawing/2014/chartex" xmlns:cx1="http://schemas.microsoft.com/office/drawing/2015/9/8/chartex" xmlns:cx2="http://schemas.microsoft.com/office/drawing/2015/10/21/chartex" xmlns:cx3="http://schemas.microsoft.com/office/drawing/2016/5/9/chartex" xmlns:cx4="http://schemas.microsoft.com/office/drawing/2016/5/10/chartex" xmlns:cx5="http://schemas.microsoft.com/office/drawing/2016/5/11/chartex" xmlns:cx6="http://schemas.microsoft.com/office/drawing/2016/5/12/chartex" xmlns:cx7="http://schemas.microsoft.com/office/drawing/2016/5/13/chartex" xmlns:cx8="http://schemas.microsoft.com/office/drawing/2016/5/14/chartex" xmlns:mc="http://schemas.openxmlformats.org/markup-compatibility/2006" xmlns:aink="http://schemas.microsoft.com/office/drawing/2016/ink" xmlns:am3d="http://schemas.microsoft.com/office/drawing/2017/model3d" xmlns:o="urn:schemas-microsoft-com:office:office" xmlns:r="http://schemas.openxmlformats.org/officeDocument/2006/relationships" xmlns:m="http://schemas.openxmlformats.org/officeDocument/2006/math" xmlns:v="urn:schemas-microsoft-com:vml" xmlns:wp14="http://schemas.microsoft.com/office/word/2010/wordprocessingDrawing" xmlns:wp="http://schemas.openxmlformats.org/drawingml/2006/wordprocessingDrawing" xmlns:w10="urn:schemas-microsoft-com:office:word" xmlns:w="http://schemas.openxmlformats.org/wordprocessingml/2006/main" xmlns:w14="http://schemas.microsoft.com/office/word/2010/wordml" xmlns:w15="http://schemas.microsoft.com/office/word/2012/wordml" xmlns:w16cid="http://schemas.microsoft.com/office/word/2016/wordml/cid" xmlns:w16se="http://schemas.microsoft.com/office/word/2015/wordml/symex" xmlns:wpg="http://schemas.microsoft.com/office/word/2010/wordprocessingGroup" xmlns:wpi="http://schemas.microsoft.com/office/word/2010/wordprocessingInk" xmlns:wne="http://schemas.microsoft.com/office/word/2006/wordml" xmlns:wps="http://schemas.microsoft.com/office/word/2010/wordprocessingShape" mc:Ignorable="w14 w15 w16se w16cid wp14">
   <w:abstractNum w:abstractNumId="0" w15:restartNumberingAfterBreak="0">
+    <w:nsid w:val="165F6BBB"/>
+    <w:multiLevelType w:val="hybridMultilevel"/>
+    <w:tmpl w:val="53F2D6BC"/>
+    <w:lvl w:ilvl="0" w:tplc="0C090001">
+      <w:start w:val="1"/>
+      <w:numFmt w:val="bullet"/>
+      <w:lvlText w:val=""/>
+      <w:lvlJc w:val="left"/>
+      <w:pPr>
+        <w:ind w:left="720" w:hanging="360"/>
+      </w:pPr>
+      <w:rPr>
+        <w:rFonts w:ascii="Symbol" w:hAnsi="Symbol" w:hint="default"/>
+      </w:rPr>
+    </w:lvl>
+    <w:lvl w:ilvl="1" w:tplc="0C090003" w:tentative="1">
+      <w:start w:val="1"/>
+      <w:numFmt w:val="bullet"/>
+      <w:lvlText w:val="o"/>
+      <w:lvlJc w:val="left"/>
+      <w:pPr>
+        <w:ind w:left="1440" w:hanging="360"/>
+      </w:pPr>
+      <w:rPr>
+        <w:rFonts w:ascii="Courier New" w:hAnsi="Courier New" w:cs="Courier New" w:hint="default"/>
+      </w:rPr>
+    </w:lvl>
+    <w:lvl w:ilvl="2" w:tplc="0C090005" w:tentative="1">
+      <w:start w:val="1"/>
+      <w:numFmt w:val="bullet"/>
+      <w:lvlText w:val=""/>
+      <w:lvlJc w:val="left"/>
+      <w:pPr>
+        <w:ind w:left="2160" w:hanging="360"/>
+      </w:pPr>
+      <w:rPr>
+        <w:rFonts w:ascii="Wingdings" w:hAnsi="Wingdings" w:hint="default"/>
+      </w:rPr>
+    </w:lvl>
+    <w:lvl w:ilvl="3" w:tplc="0C090001" w:tentative="1">
+      <w:start w:val="1"/>
+      <w:numFmt w:val="bullet"/>
+      <w:lvlText w:val=""/>
+      <w:lvlJc w:val="left"/>
+      <w:pPr>
+        <w:ind w:left="2880" w:hanging="360"/>
+      </w:pPr>
+      <w:rPr>
+        <w:rFonts w:ascii="Symbol" w:hAnsi="Symbol" w:hint="default"/>
+      </w:rPr>
+    </w:lvl>
+    <w:lvl w:ilvl="4" w:tplc="0C090003" w:tentative="1">
+      <w:start w:val="1"/>
+      <w:numFmt w:val="bullet"/>
+      <w:lvlText w:val="o"/>
+      <w:lvlJc w:val="left"/>
+      <w:pPr>
+        <w:ind w:left="3600" w:hanging="360"/>
+      </w:pPr>
+      <w:rPr>
+        <w:rFonts w:ascii="Courier New" w:hAnsi="Courier New" w:cs="Courier New" w:hint="default"/>
+      </w:rPr>
+    </w:lvl>
+    <w:lvl w:ilvl="5" w:tplc="0C090005" w:tentative="1">
+      <w:start w:val="1"/>
+      <w:numFmt w:val="bullet"/>
+      <w:lvlText w:val=""/>
+      <w:lvlJc w:val="left"/>
+      <w:pPr>
+        <w:ind w:left="4320" w:hanging="360"/>
+      </w:pPr>
+      <w:rPr>
+        <w:rFonts w:ascii="Wingdings" w:hAnsi="Wingdings" w:hint="default"/>
+      </w:rPr>
+    </w:lvl>
+    <w:lvl w:ilvl="6" w:tplc="0C090001" w:tentative="1">
+      <w:start w:val="1"/>
+      <w:numFmt w:val="bullet"/>
+      <w:lvlText w:val=""/>
+      <w:lvlJc w:val="left"/>
+      <w:pPr>
+        <w:ind w:left="5040" w:hanging="360"/>
+      </w:pPr>
+      <w:rPr>
+        <w:rFonts w:ascii="Symbol" w:hAnsi="Symbol" w:hint="default"/>
+      </w:rPr>
+    </w:lvl>
+    <w:lvl w:ilvl="7" w:tplc="0C090003" w:tentative="1">
+      <w:start w:val="1"/>
+      <w:numFmt w:val="bullet"/>
+      <w:lvlText w:val="o"/>
+      <w:lvlJc w:val="left"/>
+      <w:pPr>
+        <w:ind w:left="5760" w:hanging="360"/>
+      </w:pPr>
+      <w:rPr>
+        <w:rFonts w:ascii="Courier New" w:hAnsi="Courier New" w:cs="Courier New" w:hint="default"/>
+      </w:rPr>
+    </w:lvl>
+    <w:lvl w:ilvl="8" w:tplc="0C090005" w:tentative="1">
+      <w:start w:val="1"/>
+      <w:numFmt w:val="bullet"/>
+      <w:lvlText w:val=""/>
+      <w:lvlJc w:val="left"/>
+      <w:pPr>
+        <w:ind w:left="6480" w:hanging="360"/>
+      </w:pPr>
+      <w:rPr>
+        <w:rFonts w:ascii="Wingdings" w:hAnsi="Wingdings" w:hint="default"/>
+      </w:rPr>
+    </w:lvl>
+  </w:abstractNum>
+  <w:abstractNum w:abstractNumId="1" w15:restartNumberingAfterBreak="0">
     <w:nsid w:val="24162A7B"/>
     <w:multiLevelType w:val="hybridMultilevel"/>
     <w:tmpl w:val="E5FED60E"/>
@@ -1172,7 +3002,7 @@
       </w:rPr>
     </w:lvl>
   </w:abstractNum>
-  <w:abstractNum w:abstractNumId="1" w15:restartNumberingAfterBreak="0">
+  <w:abstractNum w:abstractNumId="2" w15:restartNumberingAfterBreak="0">
     <w:nsid w:val="2981728C"/>
     <w:multiLevelType w:val="hybridMultilevel"/>
     <w:tmpl w:val="598A7812"/>
@@ -1285,7 +3115,120 @@
       </w:rPr>
     </w:lvl>
   </w:abstractNum>
-  <w:abstractNum w:abstractNumId="2" w15:restartNumberingAfterBreak="0">
+  <w:abstractNum w:abstractNumId="3" w15:restartNumberingAfterBreak="0">
+    <w:nsid w:val="3DE37C44"/>
+    <w:multiLevelType w:val="hybridMultilevel"/>
+    <w:tmpl w:val="64C073B6"/>
+    <w:lvl w:ilvl="0" w:tplc="0C090001">
+      <w:start w:val="1"/>
+      <w:numFmt w:val="bullet"/>
+      <w:lvlText w:val=""/>
+      <w:lvlJc w:val="left"/>
+      <w:pPr>
+        <w:ind w:left="720" w:hanging="360"/>
+      </w:pPr>
+      <w:rPr>
+        <w:rFonts w:ascii="Symbol" w:hAnsi="Symbol" w:hint="default"/>
+      </w:rPr>
+    </w:lvl>
+    <w:lvl w:ilvl="1" w:tplc="0C090003" w:tentative="1">
+      <w:start w:val="1"/>
+      <w:numFmt w:val="bullet"/>
+      <w:lvlText w:val="o"/>
+      <w:lvlJc w:val="left"/>
+      <w:pPr>
+        <w:ind w:left="1440" w:hanging="360"/>
+      </w:pPr>
+      <w:rPr>
+        <w:rFonts w:ascii="Courier New" w:hAnsi="Courier New" w:cs="Courier New" w:hint="default"/>
+      </w:rPr>
+    </w:lvl>
+    <w:lvl w:ilvl="2" w:tplc="0C090005" w:tentative="1">
+      <w:start w:val="1"/>
+      <w:numFmt w:val="bullet"/>
+      <w:lvlText w:val=""/>
+      <w:lvlJc w:val="left"/>
+      <w:pPr>
+        <w:ind w:left="2160" w:hanging="360"/>
+      </w:pPr>
+      <w:rPr>
+        <w:rFonts w:ascii="Wingdings" w:hAnsi="Wingdings" w:hint="default"/>
+      </w:rPr>
+    </w:lvl>
+    <w:lvl w:ilvl="3" w:tplc="0C090001" w:tentative="1">
+      <w:start w:val="1"/>
+      <w:numFmt w:val="bullet"/>
+      <w:lvlText w:val=""/>
+      <w:lvlJc w:val="left"/>
+      <w:pPr>
+        <w:ind w:left="2880" w:hanging="360"/>
+      </w:pPr>
+      <w:rPr>
+        <w:rFonts w:ascii="Symbol" w:hAnsi="Symbol" w:hint="default"/>
+      </w:rPr>
+    </w:lvl>
+    <w:lvl w:ilvl="4" w:tplc="0C090003" w:tentative="1">
+      <w:start w:val="1"/>
+      <w:numFmt w:val="bullet"/>
+      <w:lvlText w:val="o"/>
+      <w:lvlJc w:val="left"/>
+      <w:pPr>
+        <w:ind w:left="3600" w:hanging="360"/>
+      </w:pPr>
+      <w:rPr>
+        <w:rFonts w:ascii="Courier New" w:hAnsi="Courier New" w:cs="Courier New" w:hint="default"/>
+      </w:rPr>
+    </w:lvl>
+    <w:lvl w:ilvl="5" w:tplc="0C090005" w:tentative="1">
+      <w:start w:val="1"/>
+      <w:numFmt w:val="bullet"/>
+      <w:lvlText w:val=""/>
+      <w:lvlJc w:val="left"/>
+      <w:pPr>
+        <w:ind w:left="4320" w:hanging="360"/>
+      </w:pPr>
+      <w:rPr>
+        <w:rFonts w:ascii="Wingdings" w:hAnsi="Wingdings" w:hint="default"/>
+      </w:rPr>
+    </w:lvl>
+    <w:lvl w:ilvl="6" w:tplc="0C090001" w:tentative="1">
+      <w:start w:val="1"/>
+      <w:numFmt w:val="bullet"/>
+      <w:lvlText w:val=""/>
+      <w:lvlJc w:val="left"/>
+      <w:pPr>
+        <w:ind w:left="5040" w:hanging="360"/>
+      </w:pPr>
+      <w:rPr>
+        <w:rFonts w:ascii="Symbol" w:hAnsi="Symbol" w:hint="default"/>
+      </w:rPr>
+    </w:lvl>
+    <w:lvl w:ilvl="7" w:tplc="0C090003" w:tentative="1">
+      <w:start w:val="1"/>
+      <w:numFmt w:val="bullet"/>
+      <w:lvlText w:val="o"/>
+      <w:lvlJc w:val="left"/>
+      <w:pPr>
+        <w:ind w:left="5760" w:hanging="360"/>
+      </w:pPr>
+      <w:rPr>
+        <w:rFonts w:ascii="Courier New" w:hAnsi="Courier New" w:cs="Courier New" w:hint="default"/>
+      </w:rPr>
+    </w:lvl>
+    <w:lvl w:ilvl="8" w:tplc="0C090005" w:tentative="1">
+      <w:start w:val="1"/>
+      <w:numFmt w:val="bullet"/>
+      <w:lvlText w:val=""/>
+      <w:lvlJc w:val="left"/>
+      <w:pPr>
+        <w:ind w:left="6480" w:hanging="360"/>
+      </w:pPr>
+      <w:rPr>
+        <w:rFonts w:ascii="Wingdings" w:hAnsi="Wingdings" w:hint="default"/>
+      </w:rPr>
+    </w:lvl>
+  </w:abstractNum>
+  <w:abstractNum w:abstractNumId="4" w15:restartNumberingAfterBreak="0">
     <w:nsid w:val="7C2570B6"/>
     <w:multiLevelType w:val="hybridMultilevel"/>
     <w:tmpl w:val="84ECD3EE"/>
@@ -1398,7 +3341,7 @@
       </w:rPr>
     </w:lvl>
   </w:abstractNum>
-  <w:abstractNum w:abstractNumId="3" w15:restartNumberingAfterBreak="0">
+  <w:abstractNum w:abstractNumId="5" w15:restartNumberingAfterBreak="0">
     <w:nsid w:val="7D3657FA"/>
     <w:multiLevelType w:val="hybridMultilevel"/>
     <w:tmpl w:val="8F8A24D0"/>
@@ -1512,16 +3455,22 @@
     </w:lvl>
   </w:abstractNum>
   <w:num w:numId="1">
-    <w:abstractNumId w:val="0"/>
+    <w:abstractNumId w:val="1"/>
   </w:num>
   <w:num w:numId="2">
+    <w:abstractNumId w:val="4"/>
+  </w:num>
+  <w:num w:numId="3">
     <w:abstractNumId w:val="2"/>
   </w:num>
-  <w:num w:numId="3">
-    <w:abstractNumId w:val="1"/>
+  <w:num w:numId="4">
+    <w:abstractNumId w:val="5"/>
   </w:num>
-  <w:num w:numId="4">
+  <w:num w:numId="5">
     <w:abstractNumId w:val="3"/>
+  </w:num>
+  <w:num w:numId="6">
+    <w:abstractNumId w:val="0"/>
   </w:num>
 </w:numbering>
 </file>
@@ -1543,7 +3492,7 @@
       </w:pPr>
     </w:pPrDefault>
   </w:docDefaults>
-  <w:latentStyles w:defLockedState="0" w:defUIPriority="99" w:defSemiHidden="0" w:defUnhideWhenUsed="0" w:defQFormat="0" w:count="375">
+  <w:latentStyles w:defLockedState="0" w:defUIPriority="99" w:defSemiHidden="0" w:defUnhideWhenUsed="0" w:defQFormat="0" w:count="377">
     <w:lsdException w:name="Normal" w:uiPriority="0" w:qFormat="1"/>
     <w:lsdException w:name="heading 1" w:uiPriority="9" w:qFormat="1"/>
     <w:lsdException w:name="heading 2" w:semiHidden="1" w:uiPriority="9" w:unhideWhenUsed="1" w:qFormat="1"/>
@@ -1649,7 +3598,6 @@
     <w:lsdException w:name="HTML Sample" w:semiHidden="1" w:unhideWhenUsed="1"/>
     <w:lsdException w:name="HTML Typewriter" w:semiHidden="1" w:unhideWhenUsed="1"/>
     <w:lsdException w:name="HTML Variable" w:semiHidden="1" w:unhideWhenUsed="1"/>
-    <w:lsdException w:name="Normal Table" w:semiHidden="1" w:unhideWhenUsed="1"/>
     <w:lsdException w:name="annotation subject" w:semiHidden="1" w:unhideWhenUsed="1"/>
     <w:lsdException w:name="No List" w:semiHidden="1" w:unhideWhenUsed="1"/>
     <w:lsdException w:name="Outline List 1" w:semiHidden="1" w:unhideWhenUsed="1"/>
@@ -1695,11 +3643,9 @@
     <w:lsdException w:name="Table Subtle 1" w:semiHidden="1" w:unhideWhenUsed="1"/>
     <w:lsdException w:name="Table Subtle 2" w:semiHidden="1" w:unhideWhenUsed="1"/>
     <w:lsdException w:name="Table Web 1" w:semiHidden="1" w:unhideWhenUsed="1"/>
-    <w:lsdException w:name="Table Web 2" w:semiHidden="1" w:unhideWhenUsed="1"/>
     <w:lsdException w:name="Table Web 3" w:semiHidden="1" w:unhideWhenUsed="1"/>
     <w:lsdException w:name="Balloon Text" w:semiHidden="1" w:unhideWhenUsed="1"/>
     <w:lsdException w:name="Table Grid" w:uiPriority="39"/>
-    <w:lsdException w:name="Table Theme" w:semiHidden="1" w:unhideWhenUsed="1"/>
     <w:lsdException w:name="Placeholder Text" w:semiHidden="1"/>
     <w:lsdException w:name="No Spacing" w:uiPriority="1" w:qFormat="1"/>
     <w:lsdException w:name="Light Shading" w:uiPriority="60"/>
@@ -1919,6 +3865,8 @@
     <w:lsdException w:name="Smart Hyperlink" w:semiHidden="1" w:unhideWhenUsed="1"/>
     <w:lsdException w:name="Hashtag" w:semiHidden="1" w:unhideWhenUsed="1"/>
     <w:lsdException w:name="Unresolved Mention" w:semiHidden="1" w:unhideWhenUsed="1"/>
+    <w:lsdException w:name="Smart Link" w:semiHidden="1" w:unhideWhenUsed="1"/>
+    <w:lsdException w:name="Smart Link Error" w:semiHidden="1" w:unhideWhenUsed="1"/>
   </w:latentStyles>
   <w:style w:type="paragraph" w:default="1" w:styleId="Normal">
     <w:name w:val="Normal"/>
@@ -2100,6 +4048,54 @@
       <w:ind w:left="720"/>
       <w:contextualSpacing/>
     </w:pPr>
+  </w:style>
+  <w:style w:type="paragraph" w:styleId="HTMLPreformatted">
+    <w:name w:val="HTML Preformatted"/>
+    <w:basedOn w:val="Normal"/>
+    <w:link w:val="HTMLPreformattedChar"/>
+    <w:uiPriority w:val="99"/>
+    <w:unhideWhenUsed/>
+    <w:rsid w:val="00E1198A"/>
+    <w:pPr>
+      <w:tabs>
+        <w:tab w:val="left" w:pos="916"/>
+        <w:tab w:val="left" w:pos="1832"/>
+        <w:tab w:val="left" w:pos="2748"/>
+        <w:tab w:val="left" w:pos="3664"/>
+        <w:tab w:val="left" w:pos="4580"/>
+        <w:tab w:val="left" w:pos="5496"/>
+        <w:tab w:val="left" w:pos="6412"/>
+        <w:tab w:val="left" w:pos="7328"/>
+        <w:tab w:val="left" w:pos="8244"/>
+        <w:tab w:val="left" w:pos="9160"/>
+        <w:tab w:val="left" w:pos="10076"/>
+        <w:tab w:val="left" w:pos="10992"/>
+        <w:tab w:val="left" w:pos="11908"/>
+        <w:tab w:val="left" w:pos="12824"/>
+        <w:tab w:val="left" w:pos="13740"/>
+        <w:tab w:val="left" w:pos="14656"/>
+      </w:tabs>
+      <w:spacing w:after="0" w:line="240" w:lineRule="auto"/>
+    </w:pPr>
+    <w:rPr>
+      <w:rFonts w:ascii="Courier New" w:eastAsia="Times New Roman" w:hAnsi="Courier New" w:cs="Courier New"/>
+      <w:sz w:val="20"/>
+      <w:szCs w:val="20"/>
+      <w:lang w:eastAsia="en-AU"/>
+    </w:rPr>
+  </w:style>
+  <w:style w:type="character" w:customStyle="1" w:styleId="HTMLPreformattedChar">
+    <w:name w:val="HTML Preformatted Char"/>
+    <w:basedOn w:val="DefaultParagraphFont"/>
+    <w:link w:val="HTMLPreformatted"/>
+    <w:uiPriority w:val="99"/>
+    <w:rsid w:val="00E1198A"/>
+    <w:rPr>
+      <w:rFonts w:ascii="Courier New" w:eastAsia="Times New Roman" w:hAnsi="Courier New" w:cs="Courier New"/>
+      <w:sz w:val="20"/>
+      <w:szCs w:val="20"/>
+      <w:lang w:eastAsia="en-AU"/>
+    </w:rPr>
   </w:style>
 </w:styles>
 </file>

</xml_diff>